<commit_message>
feat: update exam rules, add more distributed apps lectures, add working programs for 2024 and 2025 years of admission
</commit_message>
<xml_diff>
--- a/software-design/РПД/053904_Проектирование программного обеспечения_23_5162_7с_Литвинов.docx
+++ b/software-design/РПД/053904_Проектирование программного обеспечения_23_5162_7с_Литвинов.docx
@@ -10118,7 +10118,7 @@
         <w:rPr>
           <w:rFonts w:ascii="Times New Roman" w:hAnsi="Times New Roman"/>
         </w:rPr>
-        <w:t xml:space="preserve"> — способен использовать знания направлений развития компьютеров с традиционной (нетрадиционной) архитектурой; современных системных программных средств: операционных систем, операционных и сетевых оболочек, сервисных программ; тенденции развития функций и архитектур проблемно-ориентированных программных систем и комплексов в профессиональной деятельности</w:t>
+        <w:t xml:space="preserve"> — способен использовать знания направлений развития компьютеров с традиционной (нетрадиционной) архитектурой; современных системных программных средств: операционных систем, операционных и сетевых оболочек, сервисных программ; тенденции развития функций и архитектур проблемно-ориентированных программных систем и комплексов в условиях цифровой экономики</w:t>
       </w:r>
       <w:r>
         <w:rPr>
@@ -19098,8 +19098,8 @@
       </w:r>
     </w:p>
     <w:sectPr>
-      <w:headerReference r:id="rId2" w:type="default"/>
-      <w:headerReference r:id="rId3" w:type="first"/>
+      <w:headerReference r:id="rId3" w:type="default"/>
+      <w:headerReference r:id="rId2" w:type="first"/>
       <w:headerReference r:id="rId1" w:type="even"/>
       <w:pgSz w:h="16838" w:orient="portrait" w:w="11906"/>
       <w:pgMar w:bottom="1134" w:footer="708" w:gutter="0" w:header="708" w:left="1701" w:right="850" w:top="1134"/>
@@ -19117,14 +19117,6 @@
 </file>
 
 <file path=word/header2.xml><?xml version="1.0" encoding="utf-8"?>
-<w:hdr xmlns:a="http://schemas.openxmlformats.org/drawingml/2006/main" xmlns:a15="http://schemas.microsoft.com/office/drawing/2012/main" xmlns:asvg="http://schemas.microsoft.com/office/drawing/2016/SVG/main" xmlns:c="http://schemas.openxmlformats.org/drawingml/2006/chart" xmlns:co="http://ncloudtech.com" xmlns:co-ooxml="http://ncloudtech.com/ooxml" xmlns:m="http://schemas.openxmlformats.org/officeDocument/2006/math" xmlns:mc="http://schemas.openxmlformats.org/markup-compatibility/2006" xmlns:o="urn:schemas-microsoft-com:office:office" xmlns:p="http://schemas.openxmlformats.org/presentationml/2006/main" xmlns:pic="http://schemas.openxmlformats.org/drawingml/2006/picture" xmlns:r="http://schemas.openxmlformats.org/officeDocument/2006/relationships" xmlns:s="http://schemas.openxmlformats.org/officeDocument/2006/sharedTypes" xmlns:sl="http://schemas.openxmlformats.org/schemaLibrary/2006/main" xmlns:v="urn:schemas-microsoft-com:vml" xmlns:w="http://schemas.openxmlformats.org/wordprocessingml/2006/main" xmlns:w10="urn:schemas-microsoft-com:office:word" xmlns:w14="http://schemas.microsoft.com/office/word/2010/wordml" xmlns:w15="http://schemas.microsoft.com/office/word/2012/wordml" xmlns:wp="http://schemas.openxmlformats.org/drawingml/2006/wordprocessingDrawing" xmlns:wpg="http://schemas.microsoft.com/office/word/2010/wordprocessingGroup" xmlns:wps="http://schemas.microsoft.com/office/word/2010/wordprocessingShape" xmlns:x="urn:schemas-microsoft-com:office:excel" xmlns:x12ac="http://schemas.microsoft.com/office/spreadsheetml/2011/1/ac" xmlns:x14="http://schemas.microsoft.com/office/spreadsheetml/2009/9/main" xmlns:xdr="http://schemas.openxmlformats.org/drawingml/2006/spreadsheetDrawing" xmlns:xm="http://schemas.microsoft.com/office/excel/2006/main" mc:Ignorable="co co-ooxml w14 x14 w15">
-  <w:p/>
-  <w:p/>
-  <w:p/>
-</w:hdr>
-</file>
-
-<file path=word/header3.xml><?xml version="1.0" encoding="utf-8"?>
 <w:hdr xmlns:a="http://schemas.openxmlformats.org/drawingml/2006/main" xmlns:a15="http://schemas.microsoft.com/office/drawing/2012/main" xmlns:asvg="http://schemas.microsoft.com/office/drawing/2016/SVG/main" xmlns:c="http://schemas.openxmlformats.org/drawingml/2006/chart" xmlns:co="http://ncloudtech.com" xmlns:co-ooxml="http://ncloudtech.com/ooxml" xmlns:m="http://schemas.openxmlformats.org/officeDocument/2006/math" xmlns:mc="http://schemas.openxmlformats.org/markup-compatibility/2006" xmlns:o="urn:schemas-microsoft-com:office:office" xmlns:p="http://schemas.openxmlformats.org/presentationml/2006/main" xmlns:pic="http://schemas.openxmlformats.org/drawingml/2006/picture" xmlns:r="http://schemas.openxmlformats.org/officeDocument/2006/relationships" xmlns:s="http://schemas.openxmlformats.org/officeDocument/2006/sharedTypes" xmlns:sl="http://schemas.openxmlformats.org/schemaLibrary/2006/main" xmlns:v="urn:schemas-microsoft-com:vml" xmlns:w="http://schemas.openxmlformats.org/wordprocessingml/2006/main" xmlns:w10="urn:schemas-microsoft-com:office:word" xmlns:w14="http://schemas.microsoft.com/office/word/2010/wordml" xmlns:w15="http://schemas.microsoft.com/office/word/2012/wordml" xmlns:wp="http://schemas.openxmlformats.org/drawingml/2006/wordprocessingDrawing" xmlns:wpg="http://schemas.microsoft.com/office/word/2010/wordprocessingGroup" xmlns:wps="http://schemas.microsoft.com/office/word/2010/wordprocessingShape" xmlns:x="urn:schemas-microsoft-com:office:excel" xmlns:x12ac="http://schemas.microsoft.com/office/spreadsheetml/2011/1/ac" xmlns:x14="http://schemas.microsoft.com/office/spreadsheetml/2009/9/main" xmlns:xdr="http://schemas.openxmlformats.org/drawingml/2006/spreadsheetDrawing" xmlns:xm="http://schemas.microsoft.com/office/excel/2006/main" mc:Ignorable="co co-ooxml w14 x14 w15">
   <w:p>
     <w:pPr>
@@ -19147,6 +19139,14 @@
       <w:fldChar w:fldCharType="end"/>
     </w:r>
   </w:p>
+  <w:p/>
+  <w:p/>
+  <w:p/>
+</w:hdr>
+</file>
+
+<file path=word/header3.xml><?xml version="1.0" encoding="utf-8"?>
+<w:hdr xmlns:a="http://schemas.openxmlformats.org/drawingml/2006/main" xmlns:a15="http://schemas.microsoft.com/office/drawing/2012/main" xmlns:asvg="http://schemas.microsoft.com/office/drawing/2016/SVG/main" xmlns:c="http://schemas.openxmlformats.org/drawingml/2006/chart" xmlns:co="http://ncloudtech.com" xmlns:co-ooxml="http://ncloudtech.com/ooxml" xmlns:m="http://schemas.openxmlformats.org/officeDocument/2006/math" xmlns:mc="http://schemas.openxmlformats.org/markup-compatibility/2006" xmlns:o="urn:schemas-microsoft-com:office:office" xmlns:p="http://schemas.openxmlformats.org/presentationml/2006/main" xmlns:pic="http://schemas.openxmlformats.org/drawingml/2006/picture" xmlns:r="http://schemas.openxmlformats.org/officeDocument/2006/relationships" xmlns:s="http://schemas.openxmlformats.org/officeDocument/2006/sharedTypes" xmlns:sl="http://schemas.openxmlformats.org/schemaLibrary/2006/main" xmlns:v="urn:schemas-microsoft-com:vml" xmlns:w="http://schemas.openxmlformats.org/wordprocessingml/2006/main" xmlns:w10="urn:schemas-microsoft-com:office:word" xmlns:w14="http://schemas.microsoft.com/office/word/2010/wordml" xmlns:w15="http://schemas.microsoft.com/office/word/2012/wordml" xmlns:wp="http://schemas.openxmlformats.org/drawingml/2006/wordprocessingDrawing" xmlns:wpg="http://schemas.microsoft.com/office/word/2010/wordprocessingGroup" xmlns:wps="http://schemas.microsoft.com/office/word/2010/wordprocessingShape" xmlns:x="urn:schemas-microsoft-com:office:excel" xmlns:x12ac="http://schemas.microsoft.com/office/spreadsheetml/2011/1/ac" xmlns:x14="http://schemas.microsoft.com/office/spreadsheetml/2009/9/main" xmlns:xdr="http://schemas.openxmlformats.org/drawingml/2006/spreadsheetDrawing" xmlns:xm="http://schemas.microsoft.com/office/excel/2006/main" mc:Ignorable="co co-ooxml w14 x14 w15">
   <w:p/>
   <w:p/>
   <w:p/>
@@ -22449,25 +22449,9 @@
     </w:rPr>
   </w:style>
   <w:style w:styleId="Style_8" w:type="paragraph">
-    <w:name w:val="Основной текст с отступом Знак"/>
-    <w:link w:val="Style_8_ch"/>
-    <w:rPr>
-      <w:b w:val="1"/>
-      <w:sz w:val="28"/>
-    </w:rPr>
-  </w:style>
-  <w:style w:styleId="Style_8_ch" w:type="character">
-    <w:name w:val="Основной текст с отступом Знак"/>
-    <w:link w:val="Style_8"/>
-    <w:rPr>
-      <w:b w:val="1"/>
-      <w:sz w:val="28"/>
-    </w:rPr>
-  </w:style>
-  <w:style w:styleId="Style_9" w:type="paragraph">
     <w:name w:val="toc 2"/>
     <w:next w:val="Style_6"/>
-    <w:link w:val="Style_9_ch"/>
+    <w:link w:val="Style_8_ch"/>
     <w:uiPriority w:val="39"/>
     <w:pPr>
       <w:ind w:firstLine="0" w:left="200"/>
@@ -22478,18 +22462,62 @@
       <w:sz w:val="28"/>
     </w:rPr>
   </w:style>
-  <w:style w:styleId="Style_9_ch" w:type="character">
+  <w:style w:styleId="Style_8_ch" w:type="character">
     <w:name w:val="toc 2"/>
-    <w:link w:val="Style_9"/>
+    <w:link w:val="Style_8"/>
     <w:rPr>
       <w:rFonts w:ascii="XO Thames" w:hAnsi="XO Thames"/>
       <w:sz w:val="28"/>
     </w:rPr>
   </w:style>
+  <w:style w:styleId="Style_9" w:type="paragraph">
+    <w:name w:val="Основной текст с отступом Знак"/>
+    <w:link w:val="Style_9_ch"/>
+    <w:rPr>
+      <w:b w:val="1"/>
+      <w:sz w:val="28"/>
+    </w:rPr>
+  </w:style>
+  <w:style w:styleId="Style_9_ch" w:type="character">
+    <w:name w:val="Основной текст с отступом Знак"/>
+    <w:link w:val="Style_9"/>
+    <w:rPr>
+      <w:b w:val="1"/>
+      <w:sz w:val="28"/>
+    </w:rPr>
+  </w:style>
   <w:style w:styleId="Style_10" w:type="paragraph">
+    <w:name w:val="Heading 9 Char"/>
+    <w:link w:val="Style_10_ch"/>
+    <w:rPr>
+      <w:rFonts w:ascii="Cambria" w:hAnsi="Cambria"/>
+    </w:rPr>
+  </w:style>
+  <w:style w:styleId="Style_10_ch" w:type="character">
+    <w:name w:val="Heading 9 Char"/>
+    <w:link w:val="Style_10"/>
+    <w:rPr>
+      <w:rFonts w:ascii="Cambria" w:hAnsi="Cambria"/>
+    </w:rPr>
+  </w:style>
+  <w:style w:styleId="Style_11" w:type="paragraph">
+    <w:name w:val="Body Text Char"/>
+    <w:link w:val="Style_11_ch"/>
+    <w:rPr>
+      <w:sz w:val="24"/>
+    </w:rPr>
+  </w:style>
+  <w:style w:styleId="Style_11_ch" w:type="character">
+    <w:name w:val="Body Text Char"/>
+    <w:link w:val="Style_11"/>
+    <w:rPr>
+      <w:sz w:val="24"/>
+    </w:rPr>
+  </w:style>
+  <w:style w:styleId="Style_12" w:type="paragraph">
     <w:name w:val="toc 4"/>
     <w:next w:val="Style_6"/>
-    <w:link w:val="Style_10_ch"/>
+    <w:link w:val="Style_12_ch"/>
     <w:uiPriority w:val="39"/>
     <w:pPr>
       <w:ind w:firstLine="0" w:left="600"/>
@@ -22500,33 +22528,37 @@
       <w:sz w:val="28"/>
     </w:rPr>
   </w:style>
-  <w:style w:styleId="Style_10_ch" w:type="character">
+  <w:style w:styleId="Style_12_ch" w:type="character">
     <w:name w:val="toc 4"/>
-    <w:link w:val="Style_10"/>
+    <w:link w:val="Style_12"/>
     <w:rPr>
       <w:rFonts w:ascii="XO Thames" w:hAnsi="XO Thames"/>
       <w:sz w:val="28"/>
     </w:rPr>
   </w:style>
-  <w:style w:styleId="Style_11" w:type="paragraph">
-    <w:name w:val="Нижний колонтитул Знак"/>
-    <w:link w:val="Style_11_ch"/>
+  <w:style w:styleId="Style_13" w:type="paragraph">
+    <w:name w:val="Heading 8 Char"/>
+    <w:link w:val="Style_13_ch"/>
     <w:rPr>
+      <w:rFonts w:ascii="Calibri" w:hAnsi="Calibri"/>
+      <w:i w:val="1"/>
       <w:sz w:val="24"/>
     </w:rPr>
   </w:style>
-  <w:style w:styleId="Style_11_ch" w:type="character">
-    <w:name w:val="Нижний колонтитул Знак"/>
-    <w:link w:val="Style_11"/>
+  <w:style w:styleId="Style_13_ch" w:type="character">
+    <w:name w:val="Heading 8 Char"/>
+    <w:link w:val="Style_13"/>
     <w:rPr>
+      <w:rFonts w:ascii="Calibri" w:hAnsi="Calibri"/>
+      <w:i w:val="1"/>
       <w:sz w:val="24"/>
     </w:rPr>
   </w:style>
-  <w:style w:styleId="Style_12" w:type="paragraph">
+  <w:style w:styleId="Style_14" w:type="paragraph">
     <w:name w:val="heading 7"/>
     <w:basedOn w:val="Style_6"/>
     <w:next w:val="Style_6"/>
-    <w:link w:val="Style_12_ch"/>
+    <w:link w:val="Style_14_ch"/>
     <w:uiPriority w:val="9"/>
     <w:qFormat/>
     <w:pPr>
@@ -22540,47 +22572,50 @@
       <w:sz w:val="16"/>
     </w:rPr>
   </w:style>
-  <w:style w:styleId="Style_12_ch" w:type="character">
+  <w:style w:styleId="Style_14_ch" w:type="character">
     <w:name w:val="heading 7"/>
     <w:basedOn w:val="Style_6_ch"/>
-    <w:link w:val="Style_12"/>
+    <w:link w:val="Style_14"/>
     <w:rPr>
       <w:b w:val="1"/>
       <w:sz w:val="16"/>
     </w:rPr>
   </w:style>
-  <w:style w:styleId="Style_13" w:type="paragraph">
-    <w:name w:val="Header Char"/>
-    <w:link w:val="Style_13_ch"/>
+  <w:style w:styleId="Style_15" w:type="paragraph">
+    <w:name w:val="footer"/>
+    <w:basedOn w:val="Style_6"/>
+    <w:link w:val="Style_15_ch"/>
+    <w:pPr>
+      <w:tabs>
+        <w:tab w:leader="none" w:pos="4677" w:val="center"/>
+        <w:tab w:leader="none" w:pos="9355" w:val="right"/>
+      </w:tabs>
+      <w:ind/>
+    </w:pPr>
+  </w:style>
+  <w:style w:styleId="Style_15_ch" w:type="character">
+    <w:name w:val="footer"/>
+    <w:basedOn w:val="Style_6_ch"/>
+    <w:link w:val="Style_15"/>
+  </w:style>
+  <w:style w:styleId="Style_16" w:type="paragraph">
+    <w:name w:val="Heading 9 Char"/>
+    <w:link w:val="Style_16_ch"/>
     <w:rPr>
-      <w:sz w:val="24"/>
+      <w:rFonts w:ascii="Cambria" w:hAnsi="Cambria"/>
     </w:rPr>
   </w:style>
-  <w:style w:styleId="Style_13_ch" w:type="character">
-    <w:name w:val="Header Char"/>
-    <w:link w:val="Style_13"/>
+  <w:style w:styleId="Style_16_ch" w:type="character">
+    <w:name w:val="Heading 9 Char"/>
+    <w:link w:val="Style_16"/>
     <w:rPr>
-      <w:sz w:val="24"/>
+      <w:rFonts w:ascii="Cambria" w:hAnsi="Cambria"/>
     </w:rPr>
   </w:style>
-  <w:style w:styleId="Style_14" w:type="paragraph">
-    <w:name w:val="Footnote Text Char"/>
-    <w:link w:val="Style_14_ch"/>
-    <w:rPr>
-      <w:sz w:val="20"/>
-    </w:rPr>
-  </w:style>
-  <w:style w:styleId="Style_14_ch" w:type="character">
-    <w:name w:val="Footnote Text Char"/>
-    <w:link w:val="Style_14"/>
-    <w:rPr>
-      <w:sz w:val="20"/>
-    </w:rPr>
-  </w:style>
-  <w:style w:styleId="Style_15" w:type="paragraph">
+  <w:style w:styleId="Style_17" w:type="paragraph">
     <w:name w:val="toc 6"/>
     <w:next w:val="Style_6"/>
-    <w:link w:val="Style_15_ch"/>
+    <w:link w:val="Style_17_ch"/>
     <w:uiPriority w:val="39"/>
     <w:pPr>
       <w:ind w:firstLine="0" w:left="1000"/>
@@ -22591,36 +22626,26 @@
       <w:sz w:val="28"/>
     </w:rPr>
   </w:style>
-  <w:style w:styleId="Style_15_ch" w:type="character">
+  <w:style w:styleId="Style_17_ch" w:type="character">
     <w:name w:val="toc 6"/>
-    <w:link w:val="Style_15"/>
+    <w:link w:val="Style_17"/>
     <w:rPr>
       <w:rFonts w:ascii="XO Thames" w:hAnsi="XO Thames"/>
       <w:sz w:val="28"/>
     </w:rPr>
   </w:style>
-  <w:style w:styleId="Style_16" w:type="paragraph">
-    <w:name w:val="Heading 3 Char"/>
-    <w:link w:val="Style_16_ch"/>
-    <w:rPr>
-      <w:rFonts w:ascii="Cambria" w:hAnsi="Cambria"/>
-      <w:b w:val="1"/>
-      <w:sz w:val="26"/>
-    </w:rPr>
+  <w:style w:styleId="Style_18" w:type="paragraph">
+    <w:name w:val="Default Paragraph Font"/>
+    <w:link w:val="Style_18_ch"/>
   </w:style>
-  <w:style w:styleId="Style_16_ch" w:type="character">
-    <w:name w:val="Heading 3 Char"/>
-    <w:link w:val="Style_16"/>
-    <w:rPr>
-      <w:rFonts w:ascii="Cambria" w:hAnsi="Cambria"/>
-      <w:b w:val="1"/>
-      <w:sz w:val="26"/>
-    </w:rPr>
+  <w:style w:styleId="Style_18_ch" w:type="character">
+    <w:name w:val="Default Paragraph Font"/>
+    <w:link w:val="Style_18"/>
   </w:style>
-  <w:style w:styleId="Style_17" w:type="paragraph">
+  <w:style w:styleId="Style_19" w:type="paragraph">
     <w:name w:val="toc 7"/>
     <w:next w:val="Style_6"/>
-    <w:link w:val="Style_17_ch"/>
+    <w:link w:val="Style_19_ch"/>
     <w:uiPriority w:val="39"/>
     <w:pPr>
       <w:ind w:firstLine="0" w:left="1200"/>
@@ -22631,129 +22656,125 @@
       <w:sz w:val="28"/>
     </w:rPr>
   </w:style>
-  <w:style w:styleId="Style_17_ch" w:type="character">
+  <w:style w:styleId="Style_19_ch" w:type="character">
     <w:name w:val="toc 7"/>
-    <w:link w:val="Style_17"/>
+    <w:link w:val="Style_19"/>
     <w:rPr>
       <w:rFonts w:ascii="XO Thames" w:hAnsi="XO Thames"/>
       <w:sz w:val="28"/>
     </w:rPr>
   </w:style>
-  <w:style w:styleId="Style_18" w:type="paragraph">
-    <w:name w:val="Unresolved Mention"/>
-    <w:basedOn w:val="Style_19"/>
-    <w:link w:val="Style_18_ch"/>
-    <w:rPr>
-      <w:color w:val="808080"/>
-      <w:shd w:fill="E6E6E6" w:val="clear"/>
-    </w:rPr>
-  </w:style>
-  <w:style w:styleId="Style_18_ch" w:type="character">
-    <w:name w:val="Unresolved Mention"/>
-    <w:basedOn w:val="Style_19_ch"/>
-    <w:link w:val="Style_18"/>
-    <w:rPr>
-      <w:color w:val="808080"/>
-      <w:shd w:fill="E6E6E6" w:val="clear"/>
-    </w:rPr>
-  </w:style>
   <w:style w:styleId="Style_20" w:type="paragraph">
-    <w:name w:val="Заголовок 9 Знак"/>
+    <w:name w:val="Footnote Text Char"/>
     <w:link w:val="Style_20_ch"/>
     <w:rPr>
-      <w:rFonts w:ascii="Cambria" w:hAnsi="Cambria"/>
-      <w:i w:val="1"/>
-      <w:color w:val="404040"/>
       <w:sz w:val="20"/>
     </w:rPr>
   </w:style>
   <w:style w:styleId="Style_20_ch" w:type="character">
-    <w:name w:val="Заголовок 9 Знак"/>
+    <w:name w:val="Footnote Text Char"/>
     <w:link w:val="Style_20"/>
     <w:rPr>
-      <w:rFonts w:ascii="Cambria" w:hAnsi="Cambria"/>
-      <w:i w:val="1"/>
-      <w:color w:val="404040"/>
       <w:sz w:val="20"/>
     </w:rPr>
   </w:style>
   <w:style w:styleId="Style_21" w:type="paragraph">
-    <w:name w:val="Body Text"/>
-    <w:basedOn w:val="Style_6"/>
+    <w:name w:val="Без интервала1"/>
     <w:link w:val="Style_21_ch"/>
+    <w:rPr>
+      <w:rFonts w:ascii="Calibri" w:hAnsi="Calibri"/>
+    </w:rPr>
   </w:style>
   <w:style w:styleId="Style_21_ch" w:type="character">
-    <w:name w:val="Body Text"/>
+    <w:name w:val="Без интервала1"/>
+    <w:link w:val="Style_21"/>
+    <w:rPr>
+      <w:rFonts w:ascii="Calibri" w:hAnsi="Calibri"/>
+    </w:rPr>
+  </w:style>
+  <w:style w:styleId="Style_3" w:type="paragraph">
+    <w:name w:val="Table Paragraph"/>
+    <w:basedOn w:val="Style_6"/>
+    <w:link w:val="Style_3_ch"/>
+    <w:pPr>
+      <w:widowControl w:val="0"/>
+      <w:ind/>
+    </w:pPr>
+    <w:rPr>
+      <w:rFonts w:ascii="Times New Roman" w:hAnsi="Times New Roman"/>
+    </w:rPr>
+  </w:style>
+  <w:style w:styleId="Style_3_ch" w:type="character">
+    <w:name w:val="Table Paragraph"/>
     <w:basedOn w:val="Style_6_ch"/>
-    <w:link w:val="Style_21"/>
+    <w:link w:val="Style_3"/>
+    <w:rPr>
+      <w:rFonts w:ascii="Times New Roman" w:hAnsi="Times New Roman"/>
+    </w:rPr>
   </w:style>
   <w:style w:styleId="Style_22" w:type="paragraph">
-    <w:name w:val="Заголовок 6 Знак"/>
+    <w:name w:val="Body Text Indent Char"/>
     <w:link w:val="Style_22_ch"/>
     <w:rPr>
-      <w:sz w:val="20"/>
+      <w:sz w:val="24"/>
     </w:rPr>
   </w:style>
   <w:style w:styleId="Style_22_ch" w:type="character">
-    <w:name w:val="Заголовок 6 Знак"/>
+    <w:name w:val="Body Text Indent Char"/>
     <w:link w:val="Style_22"/>
     <w:rPr>
-      <w:sz w:val="20"/>
+      <w:sz w:val="24"/>
     </w:rPr>
   </w:style>
   <w:style w:styleId="Style_23" w:type="paragraph">
-    <w:name w:val="Heading 2 Char"/>
+    <w:name w:val="Heading 1 Char"/>
     <w:link w:val="Style_23_ch"/>
     <w:rPr>
       <w:rFonts w:ascii="Cambria" w:hAnsi="Cambria"/>
       <w:b w:val="1"/>
-      <w:i w:val="1"/>
-      <w:sz w:val="28"/>
+      <w:sz w:val="32"/>
     </w:rPr>
   </w:style>
   <w:style w:styleId="Style_23_ch" w:type="character">
-    <w:name w:val="Heading 2 Char"/>
+    <w:name w:val="Heading 1 Char"/>
     <w:link w:val="Style_23"/>
     <w:rPr>
       <w:rFonts w:ascii="Cambria" w:hAnsi="Cambria"/>
       <w:b w:val="1"/>
-      <w:i w:val="1"/>
-      <w:sz w:val="28"/>
+      <w:sz w:val="32"/>
     </w:rPr>
   </w:style>
   <w:style w:styleId="Style_24" w:type="paragraph">
-    <w:name w:val="Heading 9 Char"/>
+    <w:name w:val="Body Text Indent 2 Char"/>
     <w:link w:val="Style_24_ch"/>
     <w:rPr>
-      <w:rFonts w:ascii="Cambria" w:hAnsi="Cambria"/>
+      <w:sz w:val="24"/>
     </w:rPr>
   </w:style>
   <w:style w:styleId="Style_24_ch" w:type="character">
-    <w:name w:val="Heading 9 Char"/>
+    <w:name w:val="Body Text Indent 2 Char"/>
     <w:link w:val="Style_24"/>
     <w:rPr>
-      <w:rFonts w:ascii="Cambria" w:hAnsi="Cambria"/>
+      <w:sz w:val="24"/>
     </w:rPr>
   </w:style>
+  <w:style w:styleId="Style_1" w:type="paragraph">
+    <w:name w:val="List Paragraph"/>
+    <w:basedOn w:val="Style_6"/>
+    <w:link w:val="Style_1_ch"/>
+    <w:pPr>
+      <w:ind w:firstLine="0" w:left="720"/>
+      <w:contextualSpacing w:val="1"/>
+    </w:pPr>
+  </w:style>
+  <w:style w:styleId="Style_1_ch" w:type="character">
+    <w:name w:val="List Paragraph"/>
+    <w:basedOn w:val="Style_6_ch"/>
+    <w:link w:val="Style_1"/>
+  </w:style>
   <w:style w:styleId="Style_25" w:type="paragraph">
-    <w:name w:val="Heading 6 Char"/>
+    <w:name w:val="Endnote"/>
     <w:link w:val="Style_25_ch"/>
-    <w:rPr>
-      <w:rFonts w:ascii="Calibri" w:hAnsi="Calibri"/>
-      <w:b w:val="1"/>
-    </w:rPr>
-  </w:style>
-  <w:style w:styleId="Style_25_ch" w:type="character">
-    <w:name w:val="Heading 6 Char"/>
-    <w:link w:val="Style_25"/>
-    <w:rPr>
-      <w:rFonts w:ascii="Calibri" w:hAnsi="Calibri"/>
-      <w:b w:val="1"/>
-    </w:rPr>
-  </w:style>
-  <w:style w:styleId="Style_26" w:type="paragraph">
-    <w:name w:val="Endnote"/>
-    <w:link w:val="Style_26_ch"/>
     <w:pPr>
       <w:ind w:firstLine="851" w:left="0"/>
       <w:jc w:val="both"/>
@@ -22763,19 +22784,19 @@
       <w:sz w:val="22"/>
     </w:rPr>
   </w:style>
-  <w:style w:styleId="Style_26_ch" w:type="character">
+  <w:style w:styleId="Style_25_ch" w:type="character">
     <w:name w:val="Endnote"/>
-    <w:link w:val="Style_26"/>
+    <w:link w:val="Style_25"/>
     <w:rPr>
       <w:rFonts w:ascii="XO Thames" w:hAnsi="XO Thames"/>
       <w:sz w:val="22"/>
     </w:rPr>
   </w:style>
-  <w:style w:styleId="Style_27" w:type="paragraph">
+  <w:style w:styleId="Style_26" w:type="paragraph">
     <w:name w:val="heading 3"/>
     <w:basedOn w:val="Style_6"/>
     <w:next w:val="Style_6"/>
-    <w:link w:val="Style_27_ch"/>
+    <w:link w:val="Style_26_ch"/>
     <w:uiPriority w:val="9"/>
     <w:qFormat/>
     <w:pPr>
@@ -22790,77 +22811,111 @@
       <w:sz w:val="26"/>
     </w:rPr>
   </w:style>
-  <w:style w:styleId="Style_27_ch" w:type="character">
+  <w:style w:styleId="Style_26_ch" w:type="character">
     <w:name w:val="heading 3"/>
     <w:basedOn w:val="Style_6_ch"/>
-    <w:link w:val="Style_27"/>
+    <w:link w:val="Style_26"/>
     <w:rPr>
       <w:rFonts w:ascii="Arial" w:hAnsi="Arial"/>
       <w:b w:val="1"/>
       <w:sz w:val="26"/>
     </w:rPr>
   </w:style>
+  <w:style w:styleId="Style_27" w:type="paragraph">
+    <w:name w:val="Текст сноски Знак"/>
+    <w:link w:val="Style_27_ch"/>
+    <w:rPr>
+      <w:sz w:val="20"/>
+    </w:rPr>
+  </w:style>
+  <w:style w:styleId="Style_27_ch" w:type="character">
+    <w:name w:val="Текст сноски Знак"/>
+    <w:link w:val="Style_27"/>
+    <w:rPr>
+      <w:sz w:val="20"/>
+    </w:rPr>
+  </w:style>
   <w:style w:styleId="Style_28" w:type="paragraph">
-    <w:name w:val="Body Text Indent 2"/>
-    <w:basedOn w:val="Style_6"/>
+    <w:name w:val="Title Char"/>
     <w:link w:val="Style_28_ch"/>
-    <w:pPr>
-      <w:spacing w:after="120" w:line="480" w:lineRule="auto"/>
-      <w:ind w:firstLine="0" w:left="283"/>
-    </w:pPr>
+    <w:rPr>
+      <w:rFonts w:ascii="Cambria" w:hAnsi="Cambria"/>
+      <w:b w:val="1"/>
+      <w:sz w:val="32"/>
+    </w:rPr>
   </w:style>
   <w:style w:styleId="Style_28_ch" w:type="character">
-    <w:name w:val="Body Text Indent 2"/>
-    <w:basedOn w:val="Style_6_ch"/>
+    <w:name w:val="Title Char"/>
     <w:link w:val="Style_28"/>
+    <w:rPr>
+      <w:rFonts w:ascii="Cambria" w:hAnsi="Cambria"/>
+      <w:b w:val="1"/>
+      <w:sz w:val="32"/>
+    </w:rPr>
   </w:style>
   <w:style w:styleId="Style_29" w:type="paragraph">
-    <w:name w:val="Body Text Indent 3 Char"/>
+    <w:name w:val="Heading 7 Char"/>
     <w:link w:val="Style_29_ch"/>
     <w:rPr>
-      <w:sz w:val="16"/>
+      <w:rFonts w:ascii="Calibri" w:hAnsi="Calibri"/>
+      <w:sz w:val="24"/>
     </w:rPr>
   </w:style>
   <w:style w:styleId="Style_29_ch" w:type="character">
-    <w:name w:val="Body Text Indent 3 Char"/>
+    <w:name w:val="Heading 7 Char"/>
     <w:link w:val="Style_29"/>
     <w:rPr>
-      <w:sz w:val="16"/>
+      <w:rFonts w:ascii="Calibri" w:hAnsi="Calibri"/>
+      <w:sz w:val="24"/>
     </w:rPr>
   </w:style>
   <w:style w:styleId="Style_30" w:type="paragraph">
-    <w:name w:val="Абзац списка1"/>
-    <w:basedOn w:val="Style_6"/>
+    <w:name w:val="Heading 3 Char"/>
     <w:link w:val="Style_30_ch"/>
-    <w:pPr>
-      <w:spacing w:after="200" w:line="276" w:lineRule="auto"/>
-      <w:ind w:firstLine="0" w:left="720"/>
-      <w:contextualSpacing w:val="1"/>
-    </w:pPr>
     <w:rPr>
-      <w:rFonts w:ascii="Calibri" w:hAnsi="Calibri"/>
-      <w:sz w:val="22"/>
+      <w:rFonts w:ascii="Cambria" w:hAnsi="Cambria"/>
+      <w:b w:val="1"/>
+      <w:sz w:val="26"/>
     </w:rPr>
   </w:style>
   <w:style w:styleId="Style_30_ch" w:type="character">
-    <w:name w:val="Абзац списка1"/>
-    <w:basedOn w:val="Style_6_ch"/>
+    <w:name w:val="Heading 3 Char"/>
     <w:link w:val="Style_30"/>
     <w:rPr>
-      <w:rFonts w:ascii="Calibri" w:hAnsi="Calibri"/>
-      <w:sz w:val="22"/>
+      <w:rFonts w:ascii="Cambria" w:hAnsi="Cambria"/>
+      <w:b w:val="1"/>
+      <w:sz w:val="26"/>
     </w:rPr>
   </w:style>
   <w:style w:styleId="Style_31" w:type="paragraph">
-    <w:name w:val="caption"/>
-    <w:basedOn w:val="Style_6"/>
-    <w:next w:val="Style_6"/>
+    <w:name w:val="Заголовок 7 Знак"/>
     <w:link w:val="Style_31_ch"/>
+    <w:rPr>
+      <w:b w:val="1"/>
+      <w:sz w:val="26"/>
+    </w:rPr>
   </w:style>
   <w:style w:styleId="Style_31_ch" w:type="character">
-    <w:name w:val="caption"/>
-    <w:basedOn w:val="Style_6_ch"/>
+    <w:name w:val="Заголовок 7 Знак"/>
     <w:link w:val="Style_31"/>
+    <w:rPr>
+      <w:b w:val="1"/>
+      <w:sz w:val="26"/>
+    </w:rPr>
+  </w:style>
+  <w:style w:styleId="Style_5" w:type="paragraph">
+    <w:name w:val="Без интервала1"/>
+    <w:link w:val="Style_5_ch"/>
+    <w:rPr>
+      <w:rFonts w:ascii="Calibri" w:hAnsi="Calibri"/>
+    </w:rPr>
+  </w:style>
+  <w:style w:styleId="Style_5_ch" w:type="character">
+    <w:name w:val="Без интервала1"/>
+    <w:link w:val="Style_5"/>
+    <w:rPr>
+      <w:rFonts w:ascii="Calibri" w:hAnsi="Calibri"/>
+    </w:rPr>
   </w:style>
   <w:style w:styleId="Style_32" w:type="paragraph">
     <w:name w:val="heading 9"/>
@@ -22895,184 +22950,186 @@
     </w:rPr>
   </w:style>
   <w:style w:styleId="Style_33" w:type="paragraph">
-    <w:name w:val="Footnote Text Char"/>
+    <w:name w:val="Body Text Indent 3 Char"/>
     <w:link w:val="Style_33_ch"/>
     <w:rPr>
-      <w:sz w:val="20"/>
+      <w:sz w:val="16"/>
     </w:rPr>
   </w:style>
   <w:style w:styleId="Style_33_ch" w:type="character">
-    <w:name w:val="Footnote Text Char"/>
+    <w:name w:val="Body Text Indent 3 Char"/>
     <w:link w:val="Style_33"/>
     <w:rPr>
-      <w:sz w:val="20"/>
+      <w:sz w:val="16"/>
     </w:rPr>
   </w:style>
   <w:style w:styleId="Style_34" w:type="paragraph">
-    <w:name w:val="Body Text Indent 2 Char"/>
+    <w:name w:val="Footer Char"/>
     <w:link w:val="Style_34_ch"/>
     <w:rPr>
       <w:sz w:val="24"/>
     </w:rPr>
   </w:style>
   <w:style w:styleId="Style_34_ch" w:type="character">
-    <w:name w:val="Body Text Indent 2 Char"/>
+    <w:name w:val="Footer Char"/>
     <w:link w:val="Style_34"/>
     <w:rPr>
       <w:sz w:val="24"/>
     </w:rPr>
   </w:style>
   <w:style w:styleId="Style_35" w:type="paragraph">
-    <w:name w:val="header"/>
-    <w:basedOn w:val="Style_6"/>
+    <w:name w:val="Balloon Text Char"/>
     <w:link w:val="Style_35_ch"/>
-    <w:pPr>
-      <w:tabs>
-        <w:tab w:leader="none" w:pos="4677" w:val="center"/>
-        <w:tab w:leader="none" w:pos="9355" w:val="right"/>
-      </w:tabs>
-      <w:ind/>
-    </w:pPr>
+    <w:rPr>
+      <w:sz w:val="0"/>
+    </w:rPr>
   </w:style>
   <w:style w:styleId="Style_35_ch" w:type="character">
-    <w:name w:val="header"/>
-    <w:basedOn w:val="Style_6_ch"/>
+    <w:name w:val="Balloon Text Char"/>
     <w:link w:val="Style_35"/>
+    <w:rPr>
+      <w:sz w:val="0"/>
+    </w:rPr>
   </w:style>
   <w:style w:styleId="Style_36" w:type="paragraph">
-    <w:name w:val="Body Text Indent Char"/>
+    <w:name w:val="Footnote Text Char"/>
     <w:link w:val="Style_36_ch"/>
+    <w:rPr>
+      <w:sz w:val="20"/>
+    </w:rPr>
+  </w:style>
+  <w:style w:styleId="Style_36_ch" w:type="character">
+    <w:name w:val="Footnote Text Char"/>
+    <w:link w:val="Style_36"/>
+    <w:rPr>
+      <w:sz w:val="20"/>
+    </w:rPr>
+  </w:style>
+  <w:style w:styleId="Style_37" w:type="paragraph">
+    <w:name w:val="Title Char"/>
+    <w:link w:val="Style_37_ch"/>
+    <w:rPr>
+      <w:rFonts w:ascii="Cambria" w:hAnsi="Cambria"/>
+      <w:b w:val="1"/>
+      <w:sz w:val="32"/>
+    </w:rPr>
+  </w:style>
+  <w:style w:styleId="Style_37_ch" w:type="character">
+    <w:name w:val="Title Char"/>
+    <w:link w:val="Style_37"/>
+    <w:rPr>
+      <w:rFonts w:ascii="Cambria" w:hAnsi="Cambria"/>
+      <w:b w:val="1"/>
+      <w:sz w:val="32"/>
+    </w:rPr>
+  </w:style>
+  <w:style w:styleId="Style_38" w:type="paragraph">
+    <w:name w:val="Body Text Indent"/>
+    <w:basedOn w:val="Style_6"/>
+    <w:link w:val="Style_38_ch"/>
+    <w:pPr>
+      <w:ind/>
+      <w:jc w:val="both"/>
+    </w:pPr>
+    <w:rPr>
+      <w:b w:val="1"/>
+      <w:sz w:val="28"/>
+    </w:rPr>
+  </w:style>
+  <w:style w:styleId="Style_38_ch" w:type="character">
+    <w:name w:val="Body Text Indent"/>
+    <w:basedOn w:val="Style_6_ch"/>
+    <w:link w:val="Style_38"/>
+    <w:rPr>
+      <w:b w:val="1"/>
+      <w:sz w:val="28"/>
+    </w:rPr>
+  </w:style>
+  <w:style w:styleId="Style_39" w:type="paragraph">
+    <w:name w:val="Основной текст с отступом 2 Знак"/>
+    <w:link w:val="Style_39_ch"/>
     <w:rPr>
       <w:sz w:val="24"/>
     </w:rPr>
   </w:style>
-  <w:style w:styleId="Style_36_ch" w:type="character">
-    <w:name w:val="Body Text Indent Char"/>
-    <w:link w:val="Style_36"/>
+  <w:style w:styleId="Style_39_ch" w:type="character">
+    <w:name w:val="Основной текст с отступом 2 Знак"/>
+    <w:link w:val="Style_39"/>
     <w:rPr>
       <w:sz w:val="24"/>
     </w:rPr>
   </w:style>
-  <w:style w:styleId="Style_37" w:type="paragraph">
-    <w:name w:val="Основной текст с отступом 2 Знак"/>
-    <w:link w:val="Style_37_ch"/>
+  <w:style w:styleId="Style_40" w:type="paragraph">
+    <w:name w:val="Абзац списка1"/>
+    <w:basedOn w:val="Style_6"/>
+    <w:link w:val="Style_40_ch"/>
+    <w:pPr>
+      <w:spacing w:after="200" w:line="276" w:lineRule="auto"/>
+      <w:ind w:firstLine="0" w:left="720"/>
+      <w:contextualSpacing w:val="1"/>
+    </w:pPr>
+    <w:rPr>
+      <w:rFonts w:ascii="Calibri" w:hAnsi="Calibri"/>
+      <w:sz w:val="22"/>
+    </w:rPr>
+  </w:style>
+  <w:style w:styleId="Style_40_ch" w:type="character">
+    <w:name w:val="Абзац списка1"/>
+    <w:basedOn w:val="Style_6_ch"/>
+    <w:link w:val="Style_40"/>
+    <w:rPr>
+      <w:rFonts w:ascii="Calibri" w:hAnsi="Calibri"/>
+      <w:sz w:val="22"/>
+    </w:rPr>
+  </w:style>
+  <w:style w:styleId="Style_41" w:type="paragraph">
+    <w:name w:val="toc 3"/>
+    <w:next w:val="Style_6"/>
+    <w:link w:val="Style_41_ch"/>
+    <w:uiPriority w:val="39"/>
+    <w:pPr>
+      <w:ind w:firstLine="0" w:left="400"/>
+      <w:jc w:val="left"/>
+    </w:pPr>
+    <w:rPr>
+      <w:rFonts w:ascii="XO Thames" w:hAnsi="XO Thames"/>
+      <w:sz w:val="28"/>
+    </w:rPr>
+  </w:style>
+  <w:style w:styleId="Style_41_ch" w:type="character">
+    <w:name w:val="toc 3"/>
+    <w:link w:val="Style_41"/>
+    <w:rPr>
+      <w:rFonts w:ascii="XO Thames" w:hAnsi="XO Thames"/>
+      <w:sz w:val="28"/>
+    </w:rPr>
+  </w:style>
+  <w:style w:styleId="Style_42" w:type="paragraph">
+    <w:name w:val="Заголовок 6 Знак"/>
+    <w:link w:val="Style_42_ch"/>
+    <w:rPr>
+      <w:sz w:val="20"/>
+    </w:rPr>
+  </w:style>
+  <w:style w:styleId="Style_42_ch" w:type="character">
+    <w:name w:val="Заголовок 6 Знак"/>
+    <w:link w:val="Style_42"/>
+    <w:rPr>
+      <w:sz w:val="20"/>
+    </w:rPr>
+  </w:style>
+  <w:style w:styleId="Style_43" w:type="paragraph">
+    <w:name w:val="Верхний колонтитул Знак"/>
+    <w:link w:val="Style_43_ch"/>
     <w:rPr>
       <w:sz w:val="24"/>
     </w:rPr>
   </w:style>
-  <w:style w:styleId="Style_37_ch" w:type="character">
-    <w:name w:val="Основной текст с отступом 2 Знак"/>
-    <w:link w:val="Style_37"/>
+  <w:style w:styleId="Style_43_ch" w:type="character">
+    <w:name w:val="Верхний колонтитул Знак"/>
+    <w:link w:val="Style_43"/>
     <w:rPr>
       <w:sz w:val="24"/>
-    </w:rPr>
-  </w:style>
-  <w:style w:styleId="Style_38" w:type="paragraph">
-    <w:name w:val="Body Text Indent 3"/>
-    <w:basedOn w:val="Style_6"/>
-    <w:link w:val="Style_38_ch"/>
-    <w:pPr>
-      <w:spacing w:after="120"/>
-      <w:ind w:firstLine="0" w:left="283"/>
-    </w:pPr>
-    <w:rPr>
-      <w:sz w:val="16"/>
-    </w:rPr>
-  </w:style>
-  <w:style w:styleId="Style_38_ch" w:type="character">
-    <w:name w:val="Body Text Indent 3"/>
-    <w:basedOn w:val="Style_6_ch"/>
-    <w:link w:val="Style_38"/>
-    <w:rPr>
-      <w:sz w:val="16"/>
-    </w:rPr>
-  </w:style>
-  <w:style w:styleId="Style_39" w:type="paragraph">
-    <w:name w:val="Heading 5 Char"/>
-    <w:link w:val="Style_39_ch"/>
-    <w:rPr>
-      <w:rFonts w:ascii="Calibri" w:hAnsi="Calibri"/>
-      <w:b w:val="1"/>
-      <w:i w:val="1"/>
-      <w:sz w:val="26"/>
-    </w:rPr>
-  </w:style>
-  <w:style w:styleId="Style_39_ch" w:type="character">
-    <w:name w:val="Heading 5 Char"/>
-    <w:link w:val="Style_39"/>
-    <w:rPr>
-      <w:rFonts w:ascii="Calibri" w:hAnsi="Calibri"/>
-      <w:b w:val="1"/>
-      <w:i w:val="1"/>
-      <w:sz w:val="26"/>
-    </w:rPr>
-  </w:style>
-  <w:style w:styleId="Style_19" w:type="paragraph">
-    <w:name w:val="Default Paragraph Font"/>
-    <w:link w:val="Style_19_ch"/>
-  </w:style>
-  <w:style w:styleId="Style_19_ch" w:type="character">
-    <w:name w:val="Default Paragraph Font"/>
-    <w:link w:val="Style_19"/>
-  </w:style>
-  <w:style w:styleId="Style_40" w:type="paragraph">
-    <w:name w:val="Body Text Char"/>
-    <w:link w:val="Style_40_ch"/>
-    <w:rPr>
-      <w:sz w:val="24"/>
-    </w:rPr>
-  </w:style>
-  <w:style w:styleId="Style_40_ch" w:type="character">
-    <w:name w:val="Body Text Char"/>
-    <w:link w:val="Style_40"/>
-    <w:rPr>
-      <w:sz w:val="24"/>
-    </w:rPr>
-  </w:style>
-  <w:style w:styleId="Style_41" w:type="paragraph">
-    <w:name w:val="Основной текст с отступом 3 Знак"/>
-    <w:link w:val="Style_41_ch"/>
-    <w:rPr>
-      <w:sz w:val="16"/>
-    </w:rPr>
-  </w:style>
-  <w:style w:styleId="Style_41_ch" w:type="character">
-    <w:name w:val="Основной текст с отступом 3 Знак"/>
-    <w:link w:val="Style_41"/>
-    <w:rPr>
-      <w:sz w:val="16"/>
-    </w:rPr>
-  </w:style>
-  <w:style w:styleId="Style_42" w:type="paragraph">
-    <w:name w:val="Заголовок 5 Знак"/>
-    <w:link w:val="Style_42_ch"/>
-    <w:rPr>
-      <w:rFonts w:ascii="Cambria" w:hAnsi="Cambria"/>
-      <w:color w:val="243F60"/>
-      <w:sz w:val="24"/>
-    </w:rPr>
-  </w:style>
-  <w:style w:styleId="Style_42_ch" w:type="character">
-    <w:name w:val="Заголовок 5 Знак"/>
-    <w:link w:val="Style_42"/>
-    <w:rPr>
-      <w:rFonts w:ascii="Cambria" w:hAnsi="Cambria"/>
-      <w:color w:val="243F60"/>
-      <w:sz w:val="24"/>
-    </w:rPr>
-  </w:style>
-  <w:style w:styleId="Style_43" w:type="paragraph">
-    <w:name w:val="Заголовок 4 Знак"/>
-    <w:link w:val="Style_43_ch"/>
-    <w:rPr>
-      <w:sz w:val="20"/>
-    </w:rPr>
-  </w:style>
-  <w:style w:styleId="Style_43_ch" w:type="character">
-    <w:name w:val="Заголовок 4 Знак"/>
-    <w:link w:val="Style_43"/>
-    <w:rPr>
-      <w:sz w:val="20"/>
     </w:rPr>
   </w:style>
   <w:style w:styleId="Style_44" w:type="paragraph">
@@ -23094,78 +23151,22 @@
     </w:rPr>
   </w:style>
   <w:style w:styleId="Style_45" w:type="paragraph">
-    <w:name w:val="toc 3"/>
-    <w:next w:val="Style_6"/>
+    <w:name w:val="Body Text Indent 2 Char"/>
     <w:link w:val="Style_45_ch"/>
-    <w:uiPriority w:val="39"/>
-    <w:pPr>
-      <w:ind w:firstLine="0" w:left="400"/>
-      <w:jc w:val="left"/>
-    </w:pPr>
     <w:rPr>
-      <w:rFonts w:ascii="XO Thames" w:hAnsi="XO Thames"/>
-      <w:sz w:val="28"/>
+      <w:sz w:val="24"/>
     </w:rPr>
   </w:style>
   <w:style w:styleId="Style_45_ch" w:type="character">
-    <w:name w:val="toc 3"/>
+    <w:name w:val="Body Text Indent 2 Char"/>
     <w:link w:val="Style_45"/>
     <w:rPr>
-      <w:rFonts w:ascii="XO Thames" w:hAnsi="XO Thames"/>
-      <w:sz w:val="28"/>
+      <w:sz w:val="24"/>
     </w:rPr>
   </w:style>
   <w:style w:styleId="Style_46" w:type="paragraph">
-    <w:name w:val="Заголовок 7 Знак"/>
+    <w:name w:val="Heading 5 Char"/>
     <w:link w:val="Style_46_ch"/>
-    <w:rPr>
-      <w:b w:val="1"/>
-      <w:sz w:val="26"/>
-    </w:rPr>
-  </w:style>
-  <w:style w:styleId="Style_46_ch" w:type="character">
-    <w:name w:val="Заголовок 7 Знак"/>
-    <w:link w:val="Style_46"/>
-    <w:rPr>
-      <w:b w:val="1"/>
-      <w:sz w:val="26"/>
-    </w:rPr>
-  </w:style>
-  <w:style w:styleId="Style_47" w:type="paragraph">
-    <w:name w:val="Без интервала1"/>
-    <w:link w:val="Style_47_ch"/>
-    <w:rPr>
-      <w:rFonts w:ascii="Calibri" w:hAnsi="Calibri"/>
-    </w:rPr>
-  </w:style>
-  <w:style w:styleId="Style_47_ch" w:type="character">
-    <w:name w:val="Без интервала1"/>
-    <w:link w:val="Style_47"/>
-    <w:rPr>
-      <w:rFonts w:ascii="Calibri" w:hAnsi="Calibri"/>
-    </w:rPr>
-  </w:style>
-  <w:style w:styleId="Style_48" w:type="paragraph">
-    <w:name w:val="Heading 4 Char"/>
-    <w:link w:val="Style_48_ch"/>
-    <w:rPr>
-      <w:rFonts w:ascii="Calibri" w:hAnsi="Calibri"/>
-      <w:b w:val="1"/>
-      <w:sz w:val="28"/>
-    </w:rPr>
-  </w:style>
-  <w:style w:styleId="Style_48_ch" w:type="character">
-    <w:name w:val="Heading 4 Char"/>
-    <w:link w:val="Style_48"/>
-    <w:rPr>
-      <w:rFonts w:ascii="Calibri" w:hAnsi="Calibri"/>
-      <w:b w:val="1"/>
-      <w:sz w:val="28"/>
-    </w:rPr>
-  </w:style>
-  <w:style w:styleId="Style_49" w:type="paragraph">
-    <w:name w:val="Heading 5 Char"/>
-    <w:link w:val="Style_49_ch"/>
     <w:rPr>
       <w:rFonts w:ascii="Calibri" w:hAnsi="Calibri"/>
       <w:b w:val="1"/>
@@ -23173,9 +23174,9 @@
       <w:sz w:val="26"/>
     </w:rPr>
   </w:style>
-  <w:style w:styleId="Style_49_ch" w:type="character">
+  <w:style w:styleId="Style_46_ch" w:type="character">
     <w:name w:val="Heading 5 Char"/>
-    <w:link w:val="Style_49"/>
+    <w:link w:val="Style_46"/>
     <w:rPr>
       <w:rFonts w:ascii="Calibri" w:hAnsi="Calibri"/>
       <w:b w:val="1"/>
@@ -23183,70 +23184,24 @@
       <w:sz w:val="26"/>
     </w:rPr>
   </w:style>
-  <w:style w:styleId="Style_50" w:type="paragraph">
+  <w:style w:styleId="Style_47" w:type="paragraph">
     <w:name w:val="Body Text Indent Char"/>
-    <w:link w:val="Style_50_ch"/>
+    <w:link w:val="Style_47_ch"/>
     <w:rPr>
       <w:sz w:val="24"/>
     </w:rPr>
   </w:style>
-  <w:style w:styleId="Style_50_ch" w:type="character">
+  <w:style w:styleId="Style_47_ch" w:type="character">
     <w:name w:val="Body Text Indent Char"/>
-    <w:link w:val="Style_50"/>
+    <w:link w:val="Style_47"/>
     <w:rPr>
       <w:sz w:val="24"/>
     </w:rPr>
   </w:style>
-  <w:style w:styleId="Style_51" w:type="paragraph">
-    <w:name w:val="Heading 4 Char"/>
-    <w:link w:val="Style_51_ch"/>
-    <w:rPr>
-      <w:rFonts w:ascii="Calibri" w:hAnsi="Calibri"/>
-      <w:b w:val="1"/>
-      <w:sz w:val="28"/>
-    </w:rPr>
-  </w:style>
-  <w:style w:styleId="Style_51_ch" w:type="character">
-    <w:name w:val="Heading 4 Char"/>
-    <w:link w:val="Style_51"/>
-    <w:rPr>
-      <w:rFonts w:ascii="Calibri" w:hAnsi="Calibri"/>
-      <w:b w:val="1"/>
-      <w:sz w:val="28"/>
-    </w:rPr>
-  </w:style>
-  <w:style w:styleId="Style_52" w:type="paragraph">
-    <w:name w:val="Верхний колонтитул Знак"/>
-    <w:link w:val="Style_52_ch"/>
-    <w:rPr>
-      <w:sz w:val="24"/>
-    </w:rPr>
-  </w:style>
-  <w:style w:styleId="Style_52_ch" w:type="character">
-    <w:name w:val="Верхний колонтитул Знак"/>
-    <w:link w:val="Style_52"/>
-    <w:rPr>
-      <w:sz w:val="24"/>
-    </w:rPr>
-  </w:style>
-  <w:style w:styleId="Style_53" w:type="paragraph">
-    <w:name w:val="Body Text Char"/>
-    <w:link w:val="Style_53_ch"/>
-    <w:rPr>
-      <w:sz w:val="24"/>
-    </w:rPr>
-  </w:style>
-  <w:style w:styleId="Style_53_ch" w:type="character">
-    <w:name w:val="Body Text Char"/>
-    <w:link w:val="Style_53"/>
-    <w:rPr>
-      <w:sz w:val="24"/>
-    </w:rPr>
-  </w:style>
-  <w:style w:styleId="Style_54" w:type="paragraph">
+  <w:style w:styleId="Style_48" w:type="paragraph">
     <w:name w:val="Абзац списка1"/>
     <w:basedOn w:val="Style_6"/>
-    <w:link w:val="Style_54_ch"/>
+    <w:link w:val="Style_48_ch"/>
     <w:pPr>
       <w:spacing w:after="200" w:line="276" w:lineRule="auto"/>
       <w:ind w:firstLine="0" w:left="720"/>
@@ -23257,34 +23212,20 @@
       <w:sz w:val="22"/>
     </w:rPr>
   </w:style>
-  <w:style w:styleId="Style_54_ch" w:type="character">
+  <w:style w:styleId="Style_48_ch" w:type="character">
     <w:name w:val="Абзац списка1"/>
     <w:basedOn w:val="Style_6_ch"/>
-    <w:link w:val="Style_54"/>
+    <w:link w:val="Style_48"/>
     <w:rPr>
       <w:rFonts w:ascii="Calibri" w:hAnsi="Calibri"/>
       <w:sz w:val="22"/>
     </w:rPr>
   </w:style>
-  <w:style w:styleId="Style_1" w:type="paragraph">
-    <w:name w:val="List Paragraph"/>
-    <w:basedOn w:val="Style_6"/>
-    <w:link w:val="Style_1_ch"/>
-    <w:pPr>
-      <w:ind w:firstLine="0" w:left="720"/>
-      <w:contextualSpacing w:val="1"/>
-    </w:pPr>
-  </w:style>
-  <w:style w:styleId="Style_1_ch" w:type="character">
-    <w:name w:val="List Paragraph"/>
-    <w:basedOn w:val="Style_6_ch"/>
-    <w:link w:val="Style_1"/>
-  </w:style>
-  <w:style w:styleId="Style_55" w:type="paragraph">
+  <w:style w:styleId="Style_49" w:type="paragraph">
     <w:name w:val="heading 5"/>
     <w:basedOn w:val="Style_6"/>
     <w:next w:val="Style_6"/>
-    <w:link w:val="Style_55_ch"/>
+    <w:link w:val="Style_49_ch"/>
     <w:uiPriority w:val="9"/>
     <w:qFormat/>
     <w:pPr>
@@ -23299,50 +23240,97 @@
       <w:color w:val="243F60"/>
     </w:rPr>
   </w:style>
-  <w:style w:styleId="Style_55_ch" w:type="character">
+  <w:style w:styleId="Style_49_ch" w:type="character">
     <w:name w:val="heading 5"/>
     <w:basedOn w:val="Style_6_ch"/>
-    <w:link w:val="Style_55"/>
+    <w:link w:val="Style_49"/>
     <w:rPr>
       <w:rFonts w:ascii="Cambria" w:hAnsi="Cambria"/>
       <w:color w:val="243F60"/>
     </w:rPr>
   </w:style>
-  <w:style w:styleId="Style_56" w:type="paragraph">
-    <w:name w:val="Body Text Indent 2 Char"/>
-    <w:link w:val="Style_56_ch"/>
+  <w:style w:styleId="Style_50" w:type="paragraph">
+    <w:name w:val="Header Char"/>
+    <w:link w:val="Style_50_ch"/>
     <w:rPr>
       <w:sz w:val="24"/>
     </w:rPr>
   </w:style>
-  <w:style w:styleId="Style_56_ch" w:type="character">
-    <w:name w:val="Body Text Indent 2 Char"/>
-    <w:link w:val="Style_56"/>
+  <w:style w:styleId="Style_50_ch" w:type="character">
+    <w:name w:val="Header Char"/>
+    <w:link w:val="Style_50"/>
     <w:rPr>
       <w:sz w:val="24"/>
     </w:rPr>
   </w:style>
-  <w:style w:styleId="Style_57" w:type="paragraph">
-    <w:name w:val="Heading 7 Char"/>
-    <w:link w:val="Style_57_ch"/>
+  <w:style w:styleId="Style_51" w:type="paragraph">
+    <w:name w:val="Body Text Indent 2"/>
+    <w:basedOn w:val="Style_6"/>
+    <w:link w:val="Style_51_ch"/>
+    <w:pPr>
+      <w:spacing w:after="120" w:line="480" w:lineRule="auto"/>
+      <w:ind w:firstLine="0" w:left="283"/>
+    </w:pPr>
+  </w:style>
+  <w:style w:styleId="Style_51_ch" w:type="character">
+    <w:name w:val="Body Text Indent 2"/>
+    <w:basedOn w:val="Style_6_ch"/>
+    <w:link w:val="Style_51"/>
+  </w:style>
+  <w:style w:styleId="Style_52" w:type="paragraph">
+    <w:name w:val="header"/>
+    <w:basedOn w:val="Style_6"/>
+    <w:link w:val="Style_52_ch"/>
+    <w:pPr>
+      <w:tabs>
+        <w:tab w:leader="none" w:pos="4677" w:val="center"/>
+        <w:tab w:leader="none" w:pos="9355" w:val="right"/>
+      </w:tabs>
+      <w:ind/>
+    </w:pPr>
+  </w:style>
+  <w:style w:styleId="Style_52_ch" w:type="character">
+    <w:name w:val="header"/>
+    <w:basedOn w:val="Style_6_ch"/>
+    <w:link w:val="Style_52"/>
+  </w:style>
+  <w:style w:styleId="Style_53" w:type="paragraph">
+    <w:name w:val="Balloon Text"/>
+    <w:basedOn w:val="Style_6"/>
+    <w:link w:val="Style_53_ch"/>
     <w:rPr>
-      <w:rFonts w:ascii="Calibri" w:hAnsi="Calibri"/>
-      <w:sz w:val="24"/>
+      <w:rFonts w:ascii="Tahoma" w:hAnsi="Tahoma"/>
+      <w:sz w:val="16"/>
     </w:rPr>
   </w:style>
-  <w:style w:styleId="Style_57_ch" w:type="character">
-    <w:name w:val="Heading 7 Char"/>
-    <w:link w:val="Style_57"/>
+  <w:style w:styleId="Style_53_ch" w:type="character">
+    <w:name w:val="Balloon Text"/>
+    <w:basedOn w:val="Style_6_ch"/>
+    <w:link w:val="Style_53"/>
     <w:rPr>
-      <w:rFonts w:ascii="Calibri" w:hAnsi="Calibri"/>
-      <w:sz w:val="24"/>
+      <w:rFonts w:ascii="Tahoma" w:hAnsi="Tahoma"/>
+      <w:sz w:val="16"/>
     </w:rPr>
   </w:style>
-  <w:style w:styleId="Style_58" w:type="paragraph">
+  <w:style w:styleId="Style_54" w:type="paragraph">
+    <w:name w:val="Body Text Indent 3 Char"/>
+    <w:link w:val="Style_54_ch"/>
+    <w:rPr>
+      <w:sz w:val="16"/>
+    </w:rPr>
+  </w:style>
+  <w:style w:styleId="Style_54_ch" w:type="character">
+    <w:name w:val="Body Text Indent 3 Char"/>
+    <w:link w:val="Style_54"/>
+    <w:rPr>
+      <w:sz w:val="16"/>
+    </w:rPr>
+  </w:style>
+  <w:style w:styleId="Style_55" w:type="paragraph">
     <w:name w:val="heading 1"/>
     <w:basedOn w:val="Style_6"/>
     <w:next w:val="Style_6"/>
-    <w:link w:val="Style_58_ch"/>
+    <w:link w:val="Style_55_ch"/>
     <w:uiPriority w:val="9"/>
     <w:qFormat/>
     <w:pPr>
@@ -23357,89 +23345,19 @@
       <w:sz w:val="32"/>
     </w:rPr>
   </w:style>
-  <w:style w:styleId="Style_58_ch" w:type="character">
+  <w:style w:styleId="Style_55_ch" w:type="character">
     <w:name w:val="heading 1"/>
     <w:basedOn w:val="Style_6_ch"/>
-    <w:link w:val="Style_58"/>
+    <w:link w:val="Style_55"/>
     <w:rPr>
       <w:rFonts w:ascii="Arial" w:hAnsi="Arial"/>
       <w:b w:val="1"/>
       <w:sz w:val="32"/>
     </w:rPr>
   </w:style>
-  <w:style w:styleId="Style_59" w:type="paragraph">
-    <w:name w:val="Heading 6 Char"/>
-    <w:link w:val="Style_59_ch"/>
-    <w:rPr>
-      <w:rFonts w:ascii="Calibri" w:hAnsi="Calibri"/>
-      <w:b w:val="1"/>
-    </w:rPr>
-  </w:style>
-  <w:style w:styleId="Style_59_ch" w:type="character">
-    <w:name w:val="Heading 6 Char"/>
-    <w:link w:val="Style_59"/>
-    <w:rPr>
-      <w:rFonts w:ascii="Calibri" w:hAnsi="Calibri"/>
-      <w:b w:val="1"/>
-    </w:rPr>
-  </w:style>
-  <w:style w:styleId="Style_60" w:type="paragraph">
-    <w:name w:val="Heading 9 Char"/>
-    <w:link w:val="Style_60_ch"/>
-    <w:rPr>
-      <w:rFonts w:ascii="Cambria" w:hAnsi="Cambria"/>
-    </w:rPr>
-  </w:style>
-  <w:style w:styleId="Style_60_ch" w:type="character">
-    <w:name w:val="Heading 9 Char"/>
-    <w:link w:val="Style_60"/>
-    <w:rPr>
-      <w:rFonts w:ascii="Cambria" w:hAnsi="Cambria"/>
-    </w:rPr>
-  </w:style>
-  <w:style w:styleId="Style_61" w:type="paragraph">
-    <w:name w:val="Заголовок 1 Знак"/>
-    <w:link w:val="Style_61_ch"/>
-    <w:rPr>
-      <w:rFonts w:ascii="Arial" w:hAnsi="Arial"/>
-      <w:b w:val="1"/>
-      <w:sz w:val="32"/>
-    </w:rPr>
-  </w:style>
-  <w:style w:styleId="Style_61_ch" w:type="character">
-    <w:name w:val="Заголовок 1 Знак"/>
-    <w:link w:val="Style_61"/>
-    <w:rPr>
-      <w:rFonts w:ascii="Arial" w:hAnsi="Arial"/>
-      <w:b w:val="1"/>
-      <w:sz w:val="32"/>
-    </w:rPr>
-  </w:style>
-  <w:style w:styleId="Style_62" w:type="paragraph">
-    <w:name w:val="Body Text Indent"/>
-    <w:basedOn w:val="Style_6"/>
-    <w:link w:val="Style_62_ch"/>
-    <w:pPr>
-      <w:ind/>
-      <w:jc w:val="both"/>
-    </w:pPr>
-    <w:rPr>
-      <w:b w:val="1"/>
-      <w:sz w:val="28"/>
-    </w:rPr>
-  </w:style>
-  <w:style w:styleId="Style_62_ch" w:type="character">
-    <w:name w:val="Body Text Indent"/>
-    <w:basedOn w:val="Style_6_ch"/>
-    <w:link w:val="Style_62"/>
-    <w:rPr>
-      <w:b w:val="1"/>
-      <w:sz w:val="28"/>
-    </w:rPr>
-  </w:style>
   <w:style w:styleId="Style_7" w:type="paragraph">
     <w:name w:val="Hyperlink"/>
-    <w:basedOn w:val="Style_19"/>
+    <w:basedOn w:val="Style_18"/>
     <w:link w:val="Style_7_ch"/>
     <w:rPr>
       <w:color w:themeColor="hyperlink" w:val="0000FF"/>
@@ -23448,34 +23366,34 @@
   </w:style>
   <w:style w:styleId="Style_7_ch" w:type="character">
     <w:name w:val="Hyperlink"/>
-    <w:basedOn w:val="Style_19_ch"/>
+    <w:basedOn w:val="Style_18_ch"/>
     <w:link w:val="Style_7"/>
     <w:rPr>
       <w:color w:themeColor="hyperlink" w:val="0000FF"/>
       <w:u w:val="single"/>
     </w:rPr>
   </w:style>
-  <w:style w:styleId="Style_63" w:type="paragraph">
+  <w:style w:styleId="Style_56" w:type="paragraph">
     <w:name w:val="Footnote"/>
     <w:basedOn w:val="Style_6"/>
-    <w:link w:val="Style_63_ch"/>
+    <w:link w:val="Style_56_ch"/>
     <w:rPr>
       <w:sz w:val="20"/>
     </w:rPr>
   </w:style>
-  <w:style w:styleId="Style_63_ch" w:type="character">
+  <w:style w:styleId="Style_56_ch" w:type="character">
     <w:name w:val="Footnote"/>
     <w:basedOn w:val="Style_6_ch"/>
-    <w:link w:val="Style_63"/>
+    <w:link w:val="Style_56"/>
     <w:rPr>
       <w:sz w:val="20"/>
     </w:rPr>
   </w:style>
-  <w:style w:styleId="Style_64" w:type="paragraph">
+  <w:style w:styleId="Style_57" w:type="paragraph">
     <w:name w:val="heading 8"/>
     <w:basedOn w:val="Style_6"/>
     <w:next w:val="Style_6"/>
-    <w:link w:val="Style_64_ch"/>
+    <w:link w:val="Style_57_ch"/>
     <w:uiPriority w:val="9"/>
     <w:qFormat/>
     <w:pPr>
@@ -23488,51 +23406,19 @@
       <w:sz w:val="16"/>
     </w:rPr>
   </w:style>
-  <w:style w:styleId="Style_64_ch" w:type="character">
+  <w:style w:styleId="Style_57_ch" w:type="character">
     <w:name w:val="heading 8"/>
     <w:basedOn w:val="Style_6_ch"/>
-    <w:link w:val="Style_64"/>
+    <w:link w:val="Style_57"/>
     <w:rPr>
       <w:b w:val="1"/>
       <w:sz w:val="16"/>
     </w:rPr>
   </w:style>
-  <w:style w:styleId="Style_65" w:type="paragraph">
-    <w:name w:val="Heading 8 Char"/>
-    <w:link w:val="Style_65_ch"/>
-    <w:rPr>
-      <w:rFonts w:ascii="Calibri" w:hAnsi="Calibri"/>
-      <w:i w:val="1"/>
-      <w:sz w:val="24"/>
-    </w:rPr>
-  </w:style>
-  <w:style w:styleId="Style_65_ch" w:type="character">
-    <w:name w:val="Heading 8 Char"/>
-    <w:link w:val="Style_65"/>
-    <w:rPr>
-      <w:rFonts w:ascii="Calibri" w:hAnsi="Calibri"/>
-      <w:i w:val="1"/>
-      <w:sz w:val="24"/>
-    </w:rPr>
-  </w:style>
-  <w:style w:styleId="Style_5" w:type="paragraph">
-    <w:name w:val="Без интервала1"/>
-    <w:link w:val="Style_5_ch"/>
-    <w:rPr>
-      <w:rFonts w:ascii="Calibri" w:hAnsi="Calibri"/>
-    </w:rPr>
-  </w:style>
-  <w:style w:styleId="Style_5_ch" w:type="character">
-    <w:name w:val="Без интервала1"/>
-    <w:link w:val="Style_5"/>
-    <w:rPr>
-      <w:rFonts w:ascii="Calibri" w:hAnsi="Calibri"/>
-    </w:rPr>
-  </w:style>
-  <w:style w:styleId="Style_66" w:type="paragraph">
+  <w:style w:styleId="Style_58" w:type="paragraph">
     <w:name w:val="toc 1"/>
     <w:next w:val="Style_6"/>
-    <w:link w:val="Style_66_ch"/>
+    <w:link w:val="Style_58_ch"/>
     <w:uiPriority w:val="39"/>
     <w:pPr>
       <w:ind w:firstLine="0" w:left="0"/>
@@ -23544,18 +23430,18 @@
       <w:sz w:val="28"/>
     </w:rPr>
   </w:style>
-  <w:style w:styleId="Style_66_ch" w:type="character">
+  <w:style w:styleId="Style_58_ch" w:type="character">
     <w:name w:val="toc 1"/>
-    <w:link w:val="Style_66"/>
+    <w:link w:val="Style_58"/>
     <w:rPr>
       <w:rFonts w:ascii="XO Thames" w:hAnsi="XO Thames"/>
       <w:b w:val="1"/>
       <w:sz w:val="28"/>
     </w:rPr>
   </w:style>
-  <w:style w:styleId="Style_67" w:type="paragraph">
+  <w:style w:styleId="Style_59" w:type="paragraph">
     <w:name w:val="Header and Footer"/>
-    <w:link w:val="Style_67_ch"/>
+    <w:link w:val="Style_59_ch"/>
     <w:pPr>
       <w:spacing w:line="240" w:lineRule="auto"/>
       <w:ind/>
@@ -23566,52 +23452,84 @@
       <w:sz w:val="28"/>
     </w:rPr>
   </w:style>
-  <w:style w:styleId="Style_67_ch" w:type="character">
+  <w:style w:styleId="Style_59_ch" w:type="character">
     <w:name w:val="Header and Footer"/>
-    <w:link w:val="Style_67"/>
+    <w:link w:val="Style_59"/>
     <w:rPr>
       <w:rFonts w:ascii="XO Thames" w:hAnsi="XO Thames"/>
       <w:sz w:val="28"/>
     </w:rPr>
   </w:style>
-  <w:style w:styleId="Style_68" w:type="paragraph">
-    <w:name w:val="Текст сноски Знак"/>
-    <w:link w:val="Style_68_ch"/>
+  <w:style w:styleId="Style_60" w:type="paragraph">
+    <w:name w:val="Название Знак"/>
+    <w:link w:val="Style_60_ch"/>
     <w:rPr>
-      <w:sz w:val="20"/>
+      <w:sz w:val="28"/>
     </w:rPr>
   </w:style>
-  <w:style w:styleId="Style_68_ch" w:type="character">
-    <w:name w:val="Текст сноски Знак"/>
-    <w:link w:val="Style_68"/>
+  <w:style w:styleId="Style_60_ch" w:type="character">
+    <w:name w:val="Название Знак"/>
+    <w:link w:val="Style_60"/>
     <w:rPr>
-      <w:sz w:val="20"/>
+      <w:sz w:val="28"/>
     </w:rPr>
   </w:style>
-  <w:style w:styleId="Style_3" w:type="paragraph">
-    <w:name w:val="Table Paragraph"/>
+  <w:style w:styleId="Style_61" w:type="paragraph">
+    <w:name w:val="Header Char"/>
+    <w:link w:val="Style_61_ch"/>
+    <w:rPr>
+      <w:sz w:val="24"/>
+    </w:rPr>
+  </w:style>
+  <w:style w:styleId="Style_61_ch" w:type="character">
+    <w:name w:val="Header Char"/>
+    <w:link w:val="Style_61"/>
+    <w:rPr>
+      <w:sz w:val="24"/>
+    </w:rPr>
+  </w:style>
+  <w:style w:styleId="Style_62" w:type="paragraph">
+    <w:name w:val="Heading 3 Char"/>
+    <w:link w:val="Style_62_ch"/>
+    <w:rPr>
+      <w:rFonts w:ascii="Cambria" w:hAnsi="Cambria"/>
+      <w:b w:val="1"/>
+      <w:sz w:val="26"/>
+    </w:rPr>
+  </w:style>
+  <w:style w:styleId="Style_62_ch" w:type="character">
+    <w:name w:val="Heading 3 Char"/>
+    <w:link w:val="Style_62"/>
+    <w:rPr>
+      <w:rFonts w:ascii="Cambria" w:hAnsi="Cambria"/>
+      <w:b w:val="1"/>
+      <w:sz w:val="26"/>
+    </w:rPr>
+  </w:style>
+  <w:style w:styleId="Style_63" w:type="paragraph">
+    <w:name w:val="Body Text Indent 3"/>
     <w:basedOn w:val="Style_6"/>
-    <w:link w:val="Style_3_ch"/>
+    <w:link w:val="Style_63_ch"/>
     <w:pPr>
-      <w:widowControl w:val="0"/>
-      <w:ind/>
+      <w:spacing w:after="120"/>
+      <w:ind w:firstLine="0" w:left="283"/>
     </w:pPr>
     <w:rPr>
-      <w:rFonts w:ascii="Times New Roman" w:hAnsi="Times New Roman"/>
+      <w:sz w:val="16"/>
     </w:rPr>
   </w:style>
-  <w:style w:styleId="Style_3_ch" w:type="character">
-    <w:name w:val="Table Paragraph"/>
+  <w:style w:styleId="Style_63_ch" w:type="character">
+    <w:name w:val="Body Text Indent 3"/>
     <w:basedOn w:val="Style_6_ch"/>
-    <w:link w:val="Style_3"/>
+    <w:link w:val="Style_63"/>
     <w:rPr>
-      <w:rFonts w:ascii="Times New Roman" w:hAnsi="Times New Roman"/>
+      <w:sz w:val="16"/>
     </w:rPr>
   </w:style>
-  <w:style w:styleId="Style_69" w:type="paragraph">
+  <w:style w:styleId="Style_64" w:type="paragraph">
     <w:name w:val="toc 9"/>
     <w:next w:val="Style_6"/>
-    <w:link w:val="Style_69_ch"/>
+    <w:link w:val="Style_64_ch"/>
     <w:uiPriority w:val="39"/>
     <w:pPr>
       <w:ind w:firstLine="0" w:left="1600"/>
@@ -23622,84 +23540,128 @@
       <w:sz w:val="28"/>
     </w:rPr>
   </w:style>
-  <w:style w:styleId="Style_69_ch" w:type="character">
+  <w:style w:styleId="Style_64_ch" w:type="character">
     <w:name w:val="toc 9"/>
-    <w:link w:val="Style_69"/>
+    <w:link w:val="Style_64"/>
     <w:rPr>
       <w:rFonts w:ascii="XO Thames" w:hAnsi="XO Thames"/>
       <w:sz w:val="28"/>
     </w:rPr>
   </w:style>
+  <w:style w:styleId="Style_65" w:type="paragraph">
+    <w:name w:val="Заголовок 8 Знак"/>
+    <w:link w:val="Style_65_ch"/>
+    <w:rPr>
+      <w:b w:val="1"/>
+      <w:sz w:val="24"/>
+    </w:rPr>
+  </w:style>
+  <w:style w:styleId="Style_65_ch" w:type="character">
+    <w:name w:val="Заголовок 8 Знак"/>
+    <w:link w:val="Style_65"/>
+    <w:rPr>
+      <w:b w:val="1"/>
+      <w:sz w:val="24"/>
+    </w:rPr>
+  </w:style>
+  <w:style w:styleId="Style_66" w:type="paragraph">
+    <w:name w:val="Заголовок 1 Знак"/>
+    <w:link w:val="Style_66_ch"/>
+    <w:rPr>
+      <w:rFonts w:ascii="Arial" w:hAnsi="Arial"/>
+      <w:b w:val="1"/>
+      <w:sz w:val="32"/>
+    </w:rPr>
+  </w:style>
+  <w:style w:styleId="Style_66_ch" w:type="character">
+    <w:name w:val="Заголовок 1 Знак"/>
+    <w:link w:val="Style_66"/>
+    <w:rPr>
+      <w:rFonts w:ascii="Arial" w:hAnsi="Arial"/>
+      <w:b w:val="1"/>
+      <w:sz w:val="32"/>
+    </w:rPr>
+  </w:style>
+  <w:style w:styleId="Style_67" w:type="paragraph">
+    <w:name w:val="Заголовок 2 Знак"/>
+    <w:link w:val="Style_67_ch"/>
+    <w:rPr>
+      <w:rFonts w:ascii="Arial" w:hAnsi="Arial"/>
+      <w:b w:val="1"/>
+      <w:i w:val="1"/>
+      <w:sz w:val="28"/>
+    </w:rPr>
+  </w:style>
+  <w:style w:styleId="Style_67_ch" w:type="character">
+    <w:name w:val="Заголовок 2 Знак"/>
+    <w:link w:val="Style_67"/>
+    <w:rPr>
+      <w:rFonts w:ascii="Arial" w:hAnsi="Arial"/>
+      <w:b w:val="1"/>
+      <w:i w:val="1"/>
+      <w:sz w:val="28"/>
+    </w:rPr>
+  </w:style>
+  <w:style w:styleId="Style_68" w:type="paragraph">
+    <w:name w:val="Heading 6 Char"/>
+    <w:link w:val="Style_68_ch"/>
+    <w:rPr>
+      <w:rFonts w:ascii="Calibri" w:hAnsi="Calibri"/>
+      <w:b w:val="1"/>
+    </w:rPr>
+  </w:style>
+  <w:style w:styleId="Style_68_ch" w:type="character">
+    <w:name w:val="Heading 6 Char"/>
+    <w:link w:val="Style_68"/>
+    <w:rPr>
+      <w:rFonts w:ascii="Calibri" w:hAnsi="Calibri"/>
+      <w:b w:val="1"/>
+    </w:rPr>
+  </w:style>
+  <w:style w:styleId="Style_69" w:type="paragraph">
+    <w:name w:val="Heading 5 Char"/>
+    <w:link w:val="Style_69_ch"/>
+    <w:rPr>
+      <w:rFonts w:ascii="Calibri" w:hAnsi="Calibri"/>
+      <w:b w:val="1"/>
+      <w:i w:val="1"/>
+      <w:sz w:val="26"/>
+    </w:rPr>
+  </w:style>
+  <w:style w:styleId="Style_69_ch" w:type="character">
+    <w:name w:val="Heading 5 Char"/>
+    <w:link w:val="Style_69"/>
+    <w:rPr>
+      <w:rFonts w:ascii="Calibri" w:hAnsi="Calibri"/>
+      <w:b w:val="1"/>
+      <w:i w:val="1"/>
+      <w:sz w:val="26"/>
+    </w:rPr>
+  </w:style>
   <w:style w:styleId="Style_70" w:type="paragraph">
-    <w:name w:val="Текст выноски Знак"/>
+    <w:name w:val="Heading 2 Char"/>
     <w:link w:val="Style_70_ch"/>
     <w:rPr>
-      <w:rFonts w:ascii="Tahoma" w:hAnsi="Tahoma"/>
-      <w:sz w:val="16"/>
+      <w:rFonts w:ascii="Cambria" w:hAnsi="Cambria"/>
+      <w:b w:val="1"/>
+      <w:i w:val="1"/>
+      <w:sz w:val="28"/>
     </w:rPr>
   </w:style>
   <w:style w:styleId="Style_70_ch" w:type="character">
-    <w:name w:val="Текст выноски Знак"/>
+    <w:name w:val="Heading 2 Char"/>
     <w:link w:val="Style_70"/>
     <w:rPr>
-      <w:rFonts w:ascii="Tahoma" w:hAnsi="Tahoma"/>
-      <w:sz w:val="16"/>
+      <w:rFonts w:ascii="Cambria" w:hAnsi="Cambria"/>
+      <w:b w:val="1"/>
+      <w:i w:val="1"/>
+      <w:sz w:val="28"/>
     </w:rPr>
   </w:style>
   <w:style w:styleId="Style_71" w:type="paragraph">
-    <w:name w:val="Balloon Text"/>
-    <w:basedOn w:val="Style_6"/>
-    <w:link w:val="Style_71_ch"/>
-    <w:rPr>
-      <w:rFonts w:ascii="Tahoma" w:hAnsi="Tahoma"/>
-      <w:sz w:val="16"/>
-    </w:rPr>
-  </w:style>
-  <w:style w:styleId="Style_71_ch" w:type="character">
-    <w:name w:val="Balloon Text"/>
-    <w:basedOn w:val="Style_6_ch"/>
-    <w:link w:val="Style_71"/>
-    <w:rPr>
-      <w:rFonts w:ascii="Tahoma" w:hAnsi="Tahoma"/>
-      <w:sz w:val="16"/>
-    </w:rPr>
-  </w:style>
-  <w:style w:styleId="Style_72" w:type="paragraph">
-    <w:name w:val="Heading 8 Char"/>
-    <w:link w:val="Style_72_ch"/>
-    <w:rPr>
-      <w:rFonts w:ascii="Calibri" w:hAnsi="Calibri"/>
-      <w:i w:val="1"/>
-      <w:sz w:val="24"/>
-    </w:rPr>
-  </w:style>
-  <w:style w:styleId="Style_72_ch" w:type="character">
-    <w:name w:val="Heading 8 Char"/>
-    <w:link w:val="Style_72"/>
-    <w:rPr>
-      <w:rFonts w:ascii="Calibri" w:hAnsi="Calibri"/>
-      <w:i w:val="1"/>
-      <w:sz w:val="24"/>
-    </w:rPr>
-  </w:style>
-  <w:style w:styleId="Style_73" w:type="paragraph">
-    <w:name w:val="Footer Char"/>
-    <w:link w:val="Style_73_ch"/>
-    <w:rPr>
-      <w:sz w:val="24"/>
-    </w:rPr>
-  </w:style>
-  <w:style w:styleId="Style_73_ch" w:type="character">
-    <w:name w:val="Footer Char"/>
-    <w:link w:val="Style_73"/>
-    <w:rPr>
-      <w:sz w:val="24"/>
-    </w:rPr>
-  </w:style>
-  <w:style w:styleId="Style_74" w:type="paragraph">
     <w:name w:val="toc 8"/>
     <w:next w:val="Style_6"/>
-    <w:link w:val="Style_74_ch"/>
+    <w:link w:val="Style_71_ch"/>
     <w:uiPriority w:val="39"/>
     <w:pPr>
       <w:ind w:firstLine="0" w:left="1400"/>
@@ -23710,64 +23672,82 @@
       <w:sz w:val="28"/>
     </w:rPr>
   </w:style>
-  <w:style w:styleId="Style_74_ch" w:type="character">
+  <w:style w:styleId="Style_71_ch" w:type="character">
     <w:name w:val="toc 8"/>
-    <w:link w:val="Style_74"/>
+    <w:link w:val="Style_71"/>
     <w:rPr>
       <w:rFonts w:ascii="XO Thames" w:hAnsi="XO Thames"/>
       <w:sz w:val="28"/>
     </w:rPr>
   </w:style>
+  <w:style w:styleId="Style_72" w:type="paragraph">
+    <w:name w:val="Заголовок 5 Знак"/>
+    <w:link w:val="Style_72_ch"/>
+    <w:rPr>
+      <w:rFonts w:ascii="Cambria" w:hAnsi="Cambria"/>
+      <w:color w:val="243F60"/>
+      <w:sz w:val="24"/>
+    </w:rPr>
+  </w:style>
+  <w:style w:styleId="Style_72_ch" w:type="character">
+    <w:name w:val="Заголовок 5 Знак"/>
+    <w:link w:val="Style_72"/>
+    <w:rPr>
+      <w:rFonts w:ascii="Cambria" w:hAnsi="Cambria"/>
+      <w:color w:val="243F60"/>
+      <w:sz w:val="24"/>
+    </w:rPr>
+  </w:style>
+  <w:style w:styleId="Style_73" w:type="paragraph">
+    <w:name w:val="Текст выноски Знак"/>
+    <w:link w:val="Style_73_ch"/>
+    <w:rPr>
+      <w:rFonts w:ascii="Tahoma" w:hAnsi="Tahoma"/>
+      <w:sz w:val="16"/>
+    </w:rPr>
+  </w:style>
+  <w:style w:styleId="Style_73_ch" w:type="character">
+    <w:name w:val="Текст выноски Знак"/>
+    <w:link w:val="Style_73"/>
+    <w:rPr>
+      <w:rFonts w:ascii="Tahoma" w:hAnsi="Tahoma"/>
+      <w:sz w:val="16"/>
+    </w:rPr>
+  </w:style>
+  <w:style w:styleId="Style_74" w:type="paragraph">
+    <w:name w:val="Основной текст с отступом 3 Знак"/>
+    <w:link w:val="Style_74_ch"/>
+    <w:rPr>
+      <w:sz w:val="16"/>
+    </w:rPr>
+  </w:style>
+  <w:style w:styleId="Style_74_ch" w:type="character">
+    <w:name w:val="Основной текст с отступом 3 Знак"/>
+    <w:link w:val="Style_74"/>
+    <w:rPr>
+      <w:sz w:val="16"/>
+    </w:rPr>
+  </w:style>
   <w:style w:styleId="Style_75" w:type="paragraph">
-    <w:name w:val="Heading 3 Char"/>
+    <w:name w:val="Heading 7 Char"/>
     <w:link w:val="Style_75_ch"/>
     <w:rPr>
-      <w:rFonts w:ascii="Cambria" w:hAnsi="Cambria"/>
-      <w:b w:val="1"/>
-      <w:sz w:val="26"/>
+      <w:rFonts w:ascii="Calibri" w:hAnsi="Calibri"/>
+      <w:sz w:val="24"/>
     </w:rPr>
   </w:style>
   <w:style w:styleId="Style_75_ch" w:type="character">
-    <w:name w:val="Heading 3 Char"/>
+    <w:name w:val="Heading 7 Char"/>
     <w:link w:val="Style_75"/>
     <w:rPr>
-      <w:rFonts w:ascii="Cambria" w:hAnsi="Cambria"/>
-      <w:b w:val="1"/>
-      <w:sz w:val="26"/>
+      <w:rFonts w:ascii="Calibri" w:hAnsi="Calibri"/>
+      <w:sz w:val="24"/>
     </w:rPr>
   </w:style>
   <w:style w:styleId="Style_76" w:type="paragraph">
-    <w:name w:val="Header Char"/>
-    <w:link w:val="Style_76_ch"/>
-    <w:rPr>
-      <w:sz w:val="24"/>
-    </w:rPr>
-  </w:style>
-  <w:style w:styleId="Style_76_ch" w:type="character">
-    <w:name w:val="Header Char"/>
-    <w:link w:val="Style_76"/>
-    <w:rPr>
-      <w:sz w:val="24"/>
-    </w:rPr>
-  </w:style>
-  <w:style w:styleId="Style_77" w:type="paragraph">
-    <w:name w:val="Footer Char"/>
-    <w:link w:val="Style_77_ch"/>
-    <w:rPr>
-      <w:sz w:val="24"/>
-    </w:rPr>
-  </w:style>
-  <w:style w:styleId="Style_77_ch" w:type="character">
-    <w:name w:val="Footer Char"/>
-    <w:link w:val="Style_77"/>
-    <w:rPr>
-      <w:sz w:val="24"/>
-    </w:rPr>
-  </w:style>
-  <w:style w:styleId="Style_78" w:type="paragraph">
     <w:name w:val="toc 5"/>
     <w:next w:val="Style_6"/>
-    <w:link w:val="Style_78_ch"/>
+    <w:link w:val="Style_76_ch"/>
     <w:uiPriority w:val="39"/>
     <w:pPr>
       <w:ind w:firstLine="0" w:left="800"/>
@@ -23778,137 +23758,74 @@
       <w:sz w:val="28"/>
     </w:rPr>
   </w:style>
-  <w:style w:styleId="Style_78_ch" w:type="character">
+  <w:style w:styleId="Style_76_ch" w:type="character">
     <w:name w:val="toc 5"/>
-    <w:link w:val="Style_78"/>
+    <w:link w:val="Style_76"/>
     <w:rPr>
       <w:rFonts w:ascii="XO Thames" w:hAnsi="XO Thames"/>
       <w:sz w:val="28"/>
     </w:rPr>
   </w:style>
-  <w:style w:styleId="Style_79" w:type="paragraph">
-    <w:name w:val="Заголовок 2 Знак"/>
-    <w:link w:val="Style_79_ch"/>
+  <w:style w:styleId="Style_77" w:type="paragraph">
+    <w:name w:val="Заголовок 4 Знак"/>
+    <w:link w:val="Style_77_ch"/>
     <w:rPr>
-      <w:rFonts w:ascii="Arial" w:hAnsi="Arial"/>
-      <w:b w:val="1"/>
-      <w:i w:val="1"/>
-      <w:sz w:val="28"/>
+      <w:sz w:val="20"/>
     </w:rPr>
   </w:style>
-  <w:style w:styleId="Style_79_ch" w:type="character">
-    <w:name w:val="Заголовок 2 Знак"/>
-    <w:link w:val="Style_79"/>
+  <w:style w:styleId="Style_77_ch" w:type="character">
+    <w:name w:val="Заголовок 4 Знак"/>
+    <w:link w:val="Style_77"/>
     <w:rPr>
-      <w:rFonts w:ascii="Arial" w:hAnsi="Arial"/>
-      <w:b w:val="1"/>
-      <w:i w:val="1"/>
-      <w:sz w:val="28"/>
+      <w:sz w:val="20"/>
     </w:rPr>
   </w:style>
+  <w:style w:styleId="Style_78" w:type="paragraph">
+    <w:name w:val="Unresolved Mention"/>
+    <w:basedOn w:val="Style_18"/>
+    <w:link w:val="Style_78_ch"/>
+    <w:rPr>
+      <w:color w:val="808080"/>
+      <w:shd w:fill="E6E6E6" w:val="clear"/>
+    </w:rPr>
+  </w:style>
+  <w:style w:styleId="Style_78_ch" w:type="character">
+    <w:name w:val="Unresolved Mention"/>
+    <w:basedOn w:val="Style_18_ch"/>
+    <w:link w:val="Style_78"/>
+    <w:rPr>
+      <w:color w:val="808080"/>
+      <w:shd w:fill="E6E6E6" w:val="clear"/>
+    </w:rPr>
+  </w:style>
+  <w:style w:styleId="Style_79" w:type="paragraph">
+    <w:name w:val="Body Text"/>
+    <w:basedOn w:val="Style_6"/>
+    <w:link w:val="Style_79_ch"/>
+  </w:style>
+  <w:style w:styleId="Style_79_ch" w:type="character">
+    <w:name w:val="Body Text"/>
+    <w:basedOn w:val="Style_6_ch"/>
+    <w:link w:val="Style_79"/>
+  </w:style>
   <w:style w:styleId="Style_80" w:type="paragraph">
-    <w:name w:val="Heading 2 Char"/>
+    <w:name w:val="Основной текст Знак"/>
     <w:link w:val="Style_80_ch"/>
     <w:rPr>
-      <w:rFonts w:ascii="Cambria" w:hAnsi="Cambria"/>
-      <w:b w:val="1"/>
-      <w:i w:val="1"/>
-      <w:sz w:val="28"/>
+      <w:sz w:val="20"/>
     </w:rPr>
   </w:style>
   <w:style w:styleId="Style_80_ch" w:type="character">
-    <w:name w:val="Heading 2 Char"/>
+    <w:name w:val="Основной текст Знак"/>
     <w:link w:val="Style_80"/>
     <w:rPr>
-      <w:rFonts w:ascii="Cambria" w:hAnsi="Cambria"/>
-      <w:b w:val="1"/>
-      <w:i w:val="1"/>
-      <w:sz w:val="28"/>
+      <w:sz w:val="20"/>
     </w:rPr>
   </w:style>
   <w:style w:styleId="Style_81" w:type="paragraph">
-    <w:name w:val="Balloon Text Char"/>
-    <w:link w:val="Style_81_ch"/>
-    <w:rPr>
-      <w:sz w:val="0"/>
-    </w:rPr>
-  </w:style>
-  <w:style w:styleId="Style_81_ch" w:type="character">
-    <w:name w:val="Balloon Text Char"/>
-    <w:link w:val="Style_81"/>
-    <w:rPr>
-      <w:sz w:val="0"/>
-    </w:rPr>
-  </w:style>
-  <w:style w:styleId="Style_82" w:type="paragraph">
-    <w:name w:val="Body Text Indent 3 Char"/>
-    <w:link w:val="Style_82_ch"/>
-    <w:rPr>
-      <w:sz w:val="16"/>
-    </w:rPr>
-  </w:style>
-  <w:style w:styleId="Style_82_ch" w:type="character">
-    <w:name w:val="Body Text Indent 3 Char"/>
-    <w:link w:val="Style_82"/>
-    <w:rPr>
-      <w:sz w:val="16"/>
-    </w:rPr>
-  </w:style>
-  <w:style w:styleId="Style_83" w:type="paragraph">
-    <w:name w:val="footer"/>
-    <w:basedOn w:val="Style_6"/>
-    <w:link w:val="Style_83_ch"/>
-    <w:pPr>
-      <w:tabs>
-        <w:tab w:leader="none" w:pos="4677" w:val="center"/>
-        <w:tab w:leader="none" w:pos="9355" w:val="right"/>
-      </w:tabs>
-      <w:ind/>
-    </w:pPr>
-  </w:style>
-  <w:style w:styleId="Style_83_ch" w:type="character">
-    <w:name w:val="footer"/>
-    <w:basedOn w:val="Style_6_ch"/>
-    <w:link w:val="Style_83"/>
-  </w:style>
-  <w:style w:styleId="Style_84" w:type="paragraph">
-    <w:name w:val="Title Char"/>
-    <w:link w:val="Style_84_ch"/>
-    <w:rPr>
-      <w:rFonts w:ascii="Cambria" w:hAnsi="Cambria"/>
-      <w:b w:val="1"/>
-      <w:sz w:val="32"/>
-    </w:rPr>
-  </w:style>
-  <w:style w:styleId="Style_84_ch" w:type="character">
-    <w:name w:val="Title Char"/>
-    <w:link w:val="Style_84"/>
-    <w:rPr>
-      <w:rFonts w:ascii="Cambria" w:hAnsi="Cambria"/>
-      <w:b w:val="1"/>
-      <w:sz w:val="32"/>
-    </w:rPr>
-  </w:style>
-  <w:style w:styleId="Style_85" w:type="paragraph">
-    <w:name w:val="Heading 7 Char"/>
-    <w:link w:val="Style_85_ch"/>
-    <w:rPr>
-      <w:rFonts w:ascii="Calibri" w:hAnsi="Calibri"/>
-      <w:sz w:val="24"/>
-    </w:rPr>
-  </w:style>
-  <w:style w:styleId="Style_85_ch" w:type="character">
-    <w:name w:val="Heading 7 Char"/>
-    <w:link w:val="Style_85"/>
-    <w:rPr>
-      <w:rFonts w:ascii="Calibri" w:hAnsi="Calibri"/>
-      <w:sz w:val="24"/>
-    </w:rPr>
-  </w:style>
-  <w:style w:styleId="Style_86" w:type="paragraph">
     <w:name w:val="Subtitle"/>
     <w:next w:val="Style_6"/>
-    <w:link w:val="Style_86_ch"/>
+    <w:link w:val="Style_81_ch"/>
     <w:uiPriority w:val="11"/>
     <w:qFormat/>
     <w:pPr>
@@ -23921,33 +23838,130 @@
       <w:sz w:val="24"/>
     </w:rPr>
   </w:style>
-  <w:style w:styleId="Style_86_ch" w:type="character">
+  <w:style w:styleId="Style_81_ch" w:type="character">
     <w:name w:val="Subtitle"/>
-    <w:link w:val="Style_86"/>
+    <w:link w:val="Style_81"/>
     <w:rPr>
       <w:rFonts w:ascii="XO Thames" w:hAnsi="XO Thames"/>
       <w:i w:val="1"/>
       <w:sz w:val="24"/>
     </w:rPr>
   </w:style>
-  <w:style w:styleId="Style_87" w:type="paragraph">
-    <w:name w:val="Название Знак"/>
-    <w:link w:val="Style_87_ch"/>
+  <w:style w:styleId="Style_82" w:type="paragraph">
+    <w:name w:val="Heading 2 Char"/>
+    <w:link w:val="Style_82_ch"/>
     <w:rPr>
+      <w:rFonts w:ascii="Cambria" w:hAnsi="Cambria"/>
+      <w:b w:val="1"/>
+      <w:i w:val="1"/>
       <w:sz w:val="28"/>
     </w:rPr>
   </w:style>
-  <w:style w:styleId="Style_87_ch" w:type="character">
-    <w:name w:val="Название Знак"/>
-    <w:link w:val="Style_87"/>
+  <w:style w:styleId="Style_82_ch" w:type="character">
+    <w:name w:val="Heading 2 Char"/>
+    <w:link w:val="Style_82"/>
     <w:rPr>
+      <w:rFonts w:ascii="Cambria" w:hAnsi="Cambria"/>
+      <w:b w:val="1"/>
+      <w:i w:val="1"/>
       <w:sz w:val="28"/>
     </w:rPr>
   </w:style>
+  <w:style w:styleId="Style_83" w:type="paragraph">
+    <w:name w:val="Заголовок 9 Знак"/>
+    <w:link w:val="Style_83_ch"/>
+    <w:rPr>
+      <w:rFonts w:ascii="Cambria" w:hAnsi="Cambria"/>
+      <w:i w:val="1"/>
+      <w:color w:val="404040"/>
+      <w:sz w:val="20"/>
+    </w:rPr>
+  </w:style>
+  <w:style w:styleId="Style_83_ch" w:type="character">
+    <w:name w:val="Заголовок 9 Знак"/>
+    <w:link w:val="Style_83"/>
+    <w:rPr>
+      <w:rFonts w:ascii="Cambria" w:hAnsi="Cambria"/>
+      <w:i w:val="1"/>
+      <w:color w:val="404040"/>
+      <w:sz w:val="20"/>
+    </w:rPr>
+  </w:style>
+  <w:style w:styleId="Style_84" w:type="paragraph">
+    <w:name w:val="Footer Char"/>
+    <w:link w:val="Style_84_ch"/>
+    <w:rPr>
+      <w:sz w:val="24"/>
+    </w:rPr>
+  </w:style>
+  <w:style w:styleId="Style_84_ch" w:type="character">
+    <w:name w:val="Footer Char"/>
+    <w:link w:val="Style_84"/>
+    <w:rPr>
+      <w:sz w:val="24"/>
+    </w:rPr>
+  </w:style>
+  <w:style w:styleId="Style_85" w:type="paragraph">
+    <w:name w:val="caption"/>
+    <w:basedOn w:val="Style_6"/>
+    <w:next w:val="Style_6"/>
+    <w:link w:val="Style_85_ch"/>
+  </w:style>
+  <w:style w:styleId="Style_85_ch" w:type="character">
+    <w:name w:val="caption"/>
+    <w:basedOn w:val="Style_6_ch"/>
+    <w:link w:val="Style_85"/>
+  </w:style>
+  <w:style w:styleId="Style_86" w:type="paragraph">
+    <w:name w:val="Heading 4 Char"/>
+    <w:link w:val="Style_86_ch"/>
+    <w:rPr>
+      <w:rFonts w:ascii="Calibri" w:hAnsi="Calibri"/>
+      <w:b w:val="1"/>
+      <w:sz w:val="28"/>
+    </w:rPr>
+  </w:style>
+  <w:style w:styleId="Style_86_ch" w:type="character">
+    <w:name w:val="Heading 4 Char"/>
+    <w:link w:val="Style_86"/>
+    <w:rPr>
+      <w:rFonts w:ascii="Calibri" w:hAnsi="Calibri"/>
+      <w:b w:val="1"/>
+      <w:sz w:val="28"/>
+    </w:rPr>
+  </w:style>
+  <w:style w:styleId="Style_87" w:type="paragraph">
+    <w:name w:val="Нижний колонтитул Знак"/>
+    <w:link w:val="Style_87_ch"/>
+    <w:rPr>
+      <w:sz w:val="24"/>
+    </w:rPr>
+  </w:style>
+  <w:style w:styleId="Style_87_ch" w:type="character">
+    <w:name w:val="Нижний колонтитул Знак"/>
+    <w:link w:val="Style_87"/>
+    <w:rPr>
+      <w:sz w:val="24"/>
+    </w:rPr>
+  </w:style>
   <w:style w:styleId="Style_88" w:type="paragraph">
+    <w:name w:val="Balloon Text Char"/>
+    <w:link w:val="Style_88_ch"/>
+    <w:rPr>
+      <w:sz w:val="0"/>
+    </w:rPr>
+  </w:style>
+  <w:style w:styleId="Style_88_ch" w:type="character">
+    <w:name w:val="Balloon Text Char"/>
+    <w:link w:val="Style_88"/>
+    <w:rPr>
+      <w:sz w:val="0"/>
+    </w:rPr>
+  </w:style>
+  <w:style w:styleId="Style_89" w:type="paragraph">
     <w:name w:val="Title"/>
     <w:basedOn w:val="Style_6"/>
-    <w:link w:val="Style_88_ch"/>
+    <w:link w:val="Style_89_ch"/>
     <w:uiPriority w:val="10"/>
     <w:qFormat/>
     <w:pPr>
@@ -23958,26 +23972,12 @@
       <w:sz w:val="28"/>
     </w:rPr>
   </w:style>
-  <w:style w:styleId="Style_88_ch" w:type="character">
+  <w:style w:styleId="Style_89_ch" w:type="character">
     <w:name w:val="Title"/>
     <w:basedOn w:val="Style_6_ch"/>
-    <w:link w:val="Style_88"/>
+    <w:link w:val="Style_89"/>
     <w:rPr>
       <w:sz w:val="28"/>
-    </w:rPr>
-  </w:style>
-  <w:style w:styleId="Style_89" w:type="paragraph">
-    <w:name w:val="Основной текст Знак"/>
-    <w:link w:val="Style_89_ch"/>
-    <w:rPr>
-      <w:sz w:val="20"/>
-    </w:rPr>
-  </w:style>
-  <w:style w:styleId="Style_89_ch" w:type="character">
-    <w:name w:val="Основной текст Знак"/>
-    <w:link w:val="Style_89"/>
-    <w:rPr>
-      <w:sz w:val="20"/>
     </w:rPr>
   </w:style>
   <w:style w:styleId="Style_90" w:type="paragraph">
@@ -23999,39 +23999,39 @@
     <w:link w:val="Style_90"/>
   </w:style>
   <w:style w:styleId="Style_91" w:type="paragraph">
-    <w:name w:val="Title Char"/>
+    <w:name w:val="Заголовок 3 Знак"/>
     <w:link w:val="Style_91_ch"/>
-    <w:rPr>
-      <w:rFonts w:ascii="Cambria" w:hAnsi="Cambria"/>
-      <w:b w:val="1"/>
-      <w:sz w:val="32"/>
-    </w:rPr>
-  </w:style>
-  <w:style w:styleId="Style_91_ch" w:type="character">
-    <w:name w:val="Title Char"/>
-    <w:link w:val="Style_91"/>
-    <w:rPr>
-      <w:rFonts w:ascii="Cambria" w:hAnsi="Cambria"/>
-      <w:b w:val="1"/>
-      <w:sz w:val="32"/>
-    </w:rPr>
-  </w:style>
-  <w:style w:styleId="Style_92" w:type="paragraph">
-    <w:name w:val="Заголовок 3 Знак"/>
-    <w:link w:val="Style_92_ch"/>
     <w:rPr>
       <w:rFonts w:ascii="Arial" w:hAnsi="Arial"/>
       <w:b w:val="1"/>
       <w:sz w:val="26"/>
     </w:rPr>
   </w:style>
-  <w:style w:styleId="Style_92_ch" w:type="character">
+  <w:style w:styleId="Style_91_ch" w:type="character">
     <w:name w:val="Заголовок 3 Знак"/>
-    <w:link w:val="Style_92"/>
+    <w:link w:val="Style_91"/>
     <w:rPr>
       <w:rFonts w:ascii="Arial" w:hAnsi="Arial"/>
       <w:b w:val="1"/>
       <w:sz w:val="26"/>
+    </w:rPr>
+  </w:style>
+  <w:style w:styleId="Style_92" w:type="paragraph">
+    <w:name w:val="Heading 8 Char"/>
+    <w:link w:val="Style_92_ch"/>
+    <w:rPr>
+      <w:rFonts w:ascii="Calibri" w:hAnsi="Calibri"/>
+      <w:i w:val="1"/>
+      <w:sz w:val="24"/>
+    </w:rPr>
+  </w:style>
+  <w:style w:styleId="Style_92_ch" w:type="character">
+    <w:name w:val="Heading 8 Char"/>
+    <w:link w:val="Style_92"/>
+    <w:rPr>
+      <w:rFonts w:ascii="Calibri" w:hAnsi="Calibri"/>
+      <w:i w:val="1"/>
+      <w:sz w:val="24"/>
     </w:rPr>
   </w:style>
   <w:style w:styleId="Style_93" w:type="paragraph">
@@ -24066,58 +24066,40 @@
     </w:rPr>
   </w:style>
   <w:style w:styleId="Style_94" w:type="paragraph">
-    <w:name w:val="Balloon Text Char"/>
+    <w:name w:val="Heading 6 Char"/>
     <w:link w:val="Style_94_ch"/>
     <w:rPr>
-      <w:sz w:val="0"/>
+      <w:rFonts w:ascii="Calibri" w:hAnsi="Calibri"/>
+      <w:b w:val="1"/>
     </w:rPr>
   </w:style>
   <w:style w:styleId="Style_94_ch" w:type="character">
-    <w:name w:val="Balloon Text Char"/>
+    <w:name w:val="Heading 6 Char"/>
     <w:link w:val="Style_94"/>
     <w:rPr>
-      <w:sz w:val="0"/>
+      <w:rFonts w:ascii="Calibri" w:hAnsi="Calibri"/>
+      <w:b w:val="1"/>
     </w:rPr>
   </w:style>
   <w:style w:styleId="Style_95" w:type="paragraph">
-    <w:name w:val="Heading 1 Char"/>
+    <w:name w:val="Body Text Char"/>
     <w:link w:val="Style_95_ch"/>
     <w:rPr>
-      <w:rFonts w:ascii="Cambria" w:hAnsi="Cambria"/>
-      <w:b w:val="1"/>
-      <w:sz w:val="32"/>
+      <w:sz w:val="24"/>
     </w:rPr>
   </w:style>
   <w:style w:styleId="Style_95_ch" w:type="character">
-    <w:name w:val="Heading 1 Char"/>
+    <w:name w:val="Body Text Char"/>
     <w:link w:val="Style_95"/>
     <w:rPr>
-      <w:rFonts w:ascii="Cambria" w:hAnsi="Cambria"/>
-      <w:b w:val="1"/>
-      <w:sz w:val="32"/>
+      <w:sz w:val="24"/>
     </w:rPr>
   </w:style>
   <w:style w:styleId="Style_96" w:type="paragraph">
-    <w:name w:val="Заголовок 8 Знак"/>
-    <w:link w:val="Style_96_ch"/>
-    <w:rPr>
-      <w:b w:val="1"/>
-      <w:sz w:val="24"/>
-    </w:rPr>
-  </w:style>
-  <w:style w:styleId="Style_96_ch" w:type="character">
-    <w:name w:val="Заголовок 8 Знак"/>
-    <w:link w:val="Style_96"/>
-    <w:rPr>
-      <w:b w:val="1"/>
-      <w:sz w:val="24"/>
-    </w:rPr>
-  </w:style>
-  <w:style w:styleId="Style_97" w:type="paragraph">
     <w:name w:val="heading 6"/>
     <w:basedOn w:val="Style_6"/>
     <w:next w:val="Style_6"/>
-    <w:link w:val="Style_97_ch"/>
+    <w:link w:val="Style_96_ch"/>
     <w:uiPriority w:val="9"/>
     <w:qFormat/>
     <w:pPr>
@@ -24127,22 +24109,28 @@
       <w:outlineLvl w:val="5"/>
     </w:pPr>
   </w:style>
-  <w:style w:styleId="Style_97_ch" w:type="character">
+  <w:style w:styleId="Style_96_ch" w:type="character">
     <w:name w:val="heading 6"/>
     <w:basedOn w:val="Style_6_ch"/>
+    <w:link w:val="Style_96"/>
+  </w:style>
+  <w:style w:styleId="Style_97" w:type="paragraph">
+    <w:name w:val="Heading 4 Char"/>
+    <w:link w:val="Style_97_ch"/>
+    <w:rPr>
+      <w:rFonts w:ascii="Calibri" w:hAnsi="Calibri"/>
+      <w:b w:val="1"/>
+      <w:sz w:val="28"/>
+    </w:rPr>
+  </w:style>
+  <w:style w:styleId="Style_97_ch" w:type="character">
+    <w:name w:val="Heading 4 Char"/>
     <w:link w:val="Style_97"/>
-  </w:style>
-  <w:style w:default="1" w:styleId="Style_4" w:type="table">
-    <w:name w:val="Normal Table"/>
-    <w:tblPr>
-      <w:tblInd w:type="dxa" w:w="0"/>
-      <w:tblCellMar>
-        <w:top w:type="dxa" w:w="0"/>
-        <w:left w:type="dxa" w:w="108"/>
-        <w:bottom w:type="dxa" w:w="0"/>
-        <w:right w:type="dxa" w:w="108"/>
-      </w:tblCellMar>
-    </w:tblPr>
+    <w:rPr>
+      <w:rFonts w:ascii="Calibri" w:hAnsi="Calibri"/>
+      <w:b w:val="1"/>
+      <w:sz w:val="28"/>
+    </w:rPr>
   </w:style>
   <w:style w:styleId="Style_2" w:type="table">
     <w:name w:val="Table Grid"/>
@@ -24156,6 +24144,18 @@
         <w:insideH w:color="000000" w:sz="4" w:val="single"/>
         <w:insideV w:color="000000" w:sz="4" w:val="single"/>
       </w:tblBorders>
+    </w:tblPr>
+  </w:style>
+  <w:style w:default="1" w:styleId="Style_4" w:type="table">
+    <w:name w:val="Normal Table"/>
+    <w:tblPr>
+      <w:tblInd w:type="dxa" w:w="0"/>
+      <w:tblCellMar>
+        <w:top w:type="dxa" w:w="0"/>
+        <w:left w:type="dxa" w:w="108"/>
+        <w:bottom w:type="dxa" w:w="0"/>
+        <w:right w:type="dxa" w:w="108"/>
+      </w:tblCellMar>
     </w:tblPr>
   </w:style>
 </w:styles>

</xml_diff>